<commit_message>
changes on package.json and added some images
</commit_message>
<xml_diff>
--- a/Documentation/Project Documentation Draft.docx
+++ b/Documentation/Project Documentation Draft.docx
@@ -412,7 +412,6 @@
           <w:lang w:bidi="ar-SY"/>
         </w:rPr>
       </w:pPr>
-      <w:proofErr w:type="spellStart"/>
       <w:r>
         <w:rPr>
           <w:rFonts w:cs="Times New Roman"/>
@@ -428,7 +427,6 @@
         </w:rPr>
         <w:t>ük</w:t>
       </w:r>
-      <w:proofErr w:type="spellEnd"/>
       <w:r>
         <w:rPr>
           <w:rFonts w:cs="Times New Roman"/>
@@ -637,23 +635,7 @@
           <w:rFonts w:cs="Times New Roman"/>
           <w:color w:val="C00000"/>
         </w:rPr>
-        <w:t xml:space="preserve">Rami Saad Al </w:t>
-      </w:r>
-      <w:proofErr w:type="spellStart"/>
-      <w:r>
-        <w:rPr>
-          <w:rFonts w:cs="Times New Roman"/>
-          <w:color w:val="C00000"/>
-        </w:rPr>
-        <w:t>Deen</w:t>
-      </w:r>
-      <w:proofErr w:type="spellEnd"/>
-      <w:r>
-        <w:rPr>
-          <w:rFonts w:cs="Times New Roman"/>
-          <w:color w:val="C00000"/>
-        </w:rPr>
-        <w:t xml:space="preserve"> and Reem Alhalbouni</w:t>
+        <w:t>Rami Saad Al Deen and Reem Alhalbouni</w:t>
       </w:r>
       <w:r>
         <w:rPr>
@@ -1435,16 +1417,8 @@
         <w:rPr>
           <w:rFonts w:cs="Times New Roman"/>
         </w:rPr>
-        <w:t xml:space="preserve">Reem Alhalbouni, Rami Saad Al </w:t>
-      </w:r>
-      <w:proofErr w:type="spellStart"/>
-      <w:r>
-        <w:rPr>
-          <w:rFonts w:cs="Times New Roman"/>
-        </w:rPr>
-        <w:t>Deen</w:t>
-      </w:r>
-      <w:proofErr w:type="spellEnd"/>
+        <w:t>Reem Alhalbouni, Rami Saad Al Deen</w:t>
+      </w:r>
     </w:p>
     <w:p>
       <w:pPr>
@@ -1629,21 +1603,12 @@
           <w:b/>
         </w:rPr>
       </w:pPr>
-      <w:proofErr w:type="spellStart"/>
-      <w:r>
-        <w:rPr>
-          <w:rFonts w:cs="Times New Roman"/>
-          <w:b/>
-        </w:rPr>
-        <w:t>Karabuk</w:t>
-      </w:r>
-      <w:proofErr w:type="spellEnd"/>
-      <w:r>
-        <w:rPr>
-          <w:rFonts w:cs="Times New Roman"/>
-          <w:b/>
-        </w:rPr>
-        <w:t xml:space="preserve"> University</w:t>
+      <w:r>
+        <w:rPr>
+          <w:rFonts w:cs="Times New Roman"/>
+          <w:b/>
+        </w:rPr>
+        <w:t>Karabuk University</w:t>
       </w:r>
     </w:p>
     <w:p>
@@ -2957,8 +2922,7 @@
         </w:tabs>
         <w:ind w:left="0"/>
         <w:rPr>
-          <w:color w:val="0563C1" w:themeColor="hyperlink"/>
-          <w:u w:val="single"/>
+          <w:webHidden/>
         </w:rPr>
       </w:pPr>
       <w:r>
@@ -2982,6 +2946,139 @@
           <w:webHidden/>
         </w:rPr>
         <w:t>6</w:t>
+      </w:r>
+    </w:p>
+    <w:p>
+      <w:pPr>
+        <w:pStyle w:val="TOC2"/>
+        <w:tabs>
+          <w:tab w:val="right" w:leader="dot" w:pos="8210"/>
+        </w:tabs>
+        <w:ind w:left="0"/>
+        <w:rPr>
+          <w:webHidden/>
+        </w:rPr>
+      </w:pPr>
+      <w:r>
+        <w:t xml:space="preserve"> </w:t>
+      </w:r>
+      <w:r>
+        <w:t xml:space="preserve">   </w:t>
+      </w:r>
+      <w:r>
+        <w:t xml:space="preserve">        </w:t>
+      </w:r>
+      <w:r>
+        <w:rPr>
+          <w:noProof/>
+        </w:rPr>
+        <w:t>2..1.1.1.The Intended System Use-case Diagrams</w:t>
+      </w:r>
+      <w:r>
+        <w:rPr>
+          <w:webHidden/>
+        </w:rPr>
+        <w:tab/>
+        <w:t>1</w:t>
+      </w:r>
+      <w:r>
+        <w:rPr>
+          <w:webHidden/>
+        </w:rPr>
+        <w:t>6</w:t>
+      </w:r>
+    </w:p>
+    <w:p>
+      <w:pPr>
+        <w:pStyle w:val="TOC2"/>
+        <w:tabs>
+          <w:tab w:val="right" w:leader="dot" w:pos="8210"/>
+        </w:tabs>
+        <w:ind w:left="0"/>
+        <w:rPr>
+          <w:webHidden/>
+        </w:rPr>
+      </w:pPr>
+      <w:r>
+        <w:t xml:space="preserve">      </w:t>
+      </w:r>
+      <w:r>
+        <w:t xml:space="preserve">    </w:t>
+      </w:r>
+      <w:r>
+        <w:t xml:space="preserve">  </w:t>
+      </w:r>
+      <w:r>
+        <w:rPr>
+          <w:noProof/>
+        </w:rPr>
+        <w:t xml:space="preserve">2..1.1.1.The Intended System </w:t>
+      </w:r>
+      <w:r>
+        <w:rPr>
+          <w:noProof/>
+        </w:rPr>
+        <w:t>Conceptual ERD</w:t>
+      </w:r>
+      <w:r>
+        <w:rPr>
+          <w:noProof/>
+        </w:rPr>
+        <w:t xml:space="preserve"> Diagram</w:t>
+      </w:r>
+      <w:r>
+        <w:rPr>
+          <w:webHidden/>
+        </w:rPr>
+        <w:tab/>
+      </w:r>
+      <w:r>
+        <w:rPr>
+          <w:webHidden/>
+        </w:rPr>
+        <w:t>24</w:t>
+      </w:r>
+    </w:p>
+    <w:p>
+      <w:pPr>
+        <w:pStyle w:val="TOC2"/>
+        <w:tabs>
+          <w:tab w:val="right" w:leader="dot" w:pos="8210"/>
+        </w:tabs>
+        <w:ind w:left="0"/>
+      </w:pPr>
+      <w:r>
+        <w:t xml:space="preserve">       </w:t>
+      </w:r>
+      <w:r>
+        <w:t xml:space="preserve">    </w:t>
+      </w:r>
+      <w:r>
+        <w:t xml:space="preserve"> </w:t>
+      </w:r>
+      <w:r>
+        <w:rPr>
+          <w:noProof/>
+        </w:rPr>
+        <w:t xml:space="preserve">2..1.1.1.The Intended System </w:t>
+      </w:r>
+      <w:r>
+        <w:rPr>
+          <w:noProof/>
+        </w:rPr>
+        <w:t>Physical ERD</w:t>
+      </w:r>
+      <w:r>
+        <w:rPr>
+          <w:webHidden/>
+        </w:rPr>
+        <w:tab/>
+      </w:r>
+      <w:r>
+        <w:rPr>
+          <w:webHidden/>
+        </w:rPr>
+        <w:t>25</w:t>
       </w:r>
     </w:p>
     <w:p>
@@ -3029,7 +3126,7 @@
             <w:noProof/>
             <w:webHidden/>
           </w:rPr>
-          <w:t>24</w:t>
+          <w:t>30</w:t>
         </w:r>
       </w:hyperlink>
     </w:p>
@@ -3084,7 +3181,7 @@
             <w:noProof/>
             <w:webHidden/>
           </w:rPr>
-          <w:t>24</w:t>
+          <w:t>30</w:t>
         </w:r>
       </w:hyperlink>
     </w:p>
@@ -3139,19 +3236,106 @@
             <w:noProof/>
             <w:webHidden/>
           </w:rPr>
-          <w:t>24</w:t>
+          <w:t>30</w:t>
         </w:r>
       </w:hyperlink>
     </w:p>
     <w:p>
       <w:pPr>
+        <w:pStyle w:val="TOC4"/>
         <w:tabs>
-          <w:tab w:val="left" w:pos="3465"/>
+          <w:tab w:val="right" w:leader="dot" w:pos="8210"/>
         </w:tabs>
-      </w:pPr>
-      <w:r>
-        <w:tab/>
-      </w:r>
+        <w:ind w:left="720"/>
+        <w:rPr>
+          <w:noProof/>
+        </w:rPr>
+      </w:pPr>
+      <w:r>
+        <w:t xml:space="preserve">        </w:t>
+      </w:r>
+      <w:hyperlink w:anchor="_Toc504655629" w:history="1">
+        <w:r>
+          <w:t>2..</w:t>
+        </w:r>
+        <w:r>
+          <w:t>1</w:t>
+        </w:r>
+        <w:r>
+          <w:t>.</w:t>
+        </w:r>
+        <w:r>
+          <w:t>2</w:t>
+        </w:r>
+        <w:r>
+          <w:t>.</w:t>
+        </w:r>
+        <w:r>
+          <w:t>1.</w:t>
+        </w:r>
+        <w:r>
+          <w:t>B</w:t>
+        </w:r>
+        <w:r>
+          <w:rPr>
+            <w:rFonts w:asciiTheme="majorBidi" w:hAnsiTheme="majorBidi"/>
+            <w:b/>
+            <w:bCs/>
+            <w:color w:val="000000" w:themeColor="text1"/>
+          </w:rPr>
+          <w:t xml:space="preserve"> </w:t>
+        </w:r>
+        <w:r>
+          <w:rPr>
+            <w:rFonts w:asciiTheme="majorBidi" w:hAnsiTheme="majorBidi"/>
+            <w:color w:val="000000" w:themeColor="text1"/>
+          </w:rPr>
+          <w:t>IN PROGRESS</w:t>
+        </w:r>
+        <w:r>
+          <w:rPr>
+            <w:rFonts w:asciiTheme="majorBidi" w:hAnsiTheme="majorBidi"/>
+            <w:color w:val="000000" w:themeColor="text1"/>
+          </w:rPr>
+          <w:t xml:space="preserve"> (</w:t>
+        </w:r>
+        <w:r>
+          <w:rPr>
+            <w:rFonts w:asciiTheme="majorBidi" w:hAnsiTheme="majorBidi"/>
+            <w:color w:val="000000" w:themeColor="text1"/>
+          </w:rPr>
+          <w:t>BUILD/DESIGN</w:t>
+        </w:r>
+        <w:r>
+          <w:rPr>
+            <w:rFonts w:asciiTheme="majorBidi" w:hAnsiTheme="majorBidi"/>
+            <w:color w:val="000000" w:themeColor="text1"/>
+          </w:rPr>
+          <w:t>)</w:t>
+        </w:r>
+        <w:r>
+          <w:rPr>
+            <w:noProof/>
+            <w:webHidden/>
+          </w:rPr>
+          <w:tab/>
+        </w:r>
+        <w:r>
+          <w:rPr>
+            <w:noProof/>
+            <w:webHidden/>
+          </w:rPr>
+          <w:t>30</w:t>
+        </w:r>
+      </w:hyperlink>
+    </w:p>
+    <w:p>
+      <w:pPr>
+        <w:rPr>
+          <w:noProof/>
+          <w:color w:val="C00000"/>
+        </w:rPr>
+      </w:pPr>
     </w:p>
     <w:p>
       <w:pPr>
@@ -3801,17 +3985,500 @@
       <w:pPr>
         <w:pStyle w:val="TableofFigures"/>
         <w:rPr>
+          <w:webHidden/>
+        </w:rPr>
+      </w:pPr>
+      <w:r>
+        <w:rPr>
+          <w:szCs w:val="24"/>
+        </w:rPr>
+        <w:t>Figure</w:t>
+      </w:r>
+      <w:r>
+        <w:rPr>
+          <w:szCs w:val="24"/>
+        </w:rPr>
+        <w:t xml:space="preserve"> </w:t>
+      </w:r>
+      <w:proofErr w:type="gramStart"/>
+      <w:r>
+        <w:rPr>
+          <w:szCs w:val="24"/>
+        </w:rPr>
+        <w:t>2.</w:t>
+      </w:r>
+      <w:r>
+        <w:rPr>
+          <w:szCs w:val="24"/>
+        </w:rPr>
+        <w:t>.</w:t>
+      </w:r>
+      <w:proofErr w:type="gramEnd"/>
+      <w:r>
+        <w:rPr>
+          <w:szCs w:val="24"/>
+        </w:rPr>
+        <w:fldChar w:fldCharType="begin"/>
+      </w:r>
+      <w:r>
+        <w:rPr>
+          <w:szCs w:val="24"/>
+        </w:rPr>
+        <w:instrText xml:space="preserve"> SEQ Şekil \* ARABIC </w:instrText>
+      </w:r>
+      <w:r>
+        <w:rPr>
+          <w:szCs w:val="24"/>
+        </w:rPr>
+        <w:fldChar w:fldCharType="separate"/>
+      </w:r>
+      <w:r>
+        <w:rPr>
+          <w:szCs w:val="24"/>
+        </w:rPr>
+        <w:t>1</w:t>
+      </w:r>
+      <w:r>
+        <w:rPr>
+          <w:szCs w:val="24"/>
+        </w:rPr>
+        <w:fldChar w:fldCharType="end"/>
+      </w:r>
+      <w:r>
+        <w:rPr>
+          <w:szCs w:val="24"/>
+        </w:rPr>
+        <w:t>.</w:t>
+      </w:r>
+      <w:r>
+        <w:rPr>
+          <w:szCs w:val="24"/>
+        </w:rPr>
+        <w:t>2.</w:t>
+      </w:r>
+      <w:r>
+        <w:rPr>
+          <w:szCs w:val="24"/>
+        </w:rPr>
+        <w:t>2</w:t>
+      </w:r>
+      <w:r>
+        <w:rPr>
+          <w:szCs w:val="24"/>
+        </w:rPr>
+        <w:t>.</w:t>
+      </w:r>
+      <w:r>
+        <w:rPr>
+          <w:szCs w:val="24"/>
+        </w:rPr>
+        <w:t xml:space="preserve">Conceptual ERD </w:t>
+      </w:r>
+      <w:r>
+        <w:rPr>
+          <w:webHidden/>
+        </w:rPr>
+        <w:tab/>
+        <w:t>2</w:t>
+      </w:r>
+      <w:r>
+        <w:rPr>
+          <w:webHidden/>
+        </w:rPr>
+        <w:t>4</w:t>
+      </w:r>
+    </w:p>
+    <w:p>
+      <w:pPr>
+        <w:pStyle w:val="TableofFigures"/>
+        <w:rPr>
+          <w:u w:val="single"/>
+        </w:rPr>
+      </w:pPr>
+      <w:r>
+        <w:rPr>
+          <w:szCs w:val="24"/>
+        </w:rPr>
+        <w:t>Figure</w:t>
+      </w:r>
+      <w:r>
+        <w:rPr>
+          <w:szCs w:val="24"/>
+        </w:rPr>
+        <w:t xml:space="preserve"> </w:t>
+      </w:r>
+      <w:proofErr w:type="gramStart"/>
+      <w:r>
+        <w:rPr>
+          <w:szCs w:val="24"/>
+        </w:rPr>
+        <w:t>2.</w:t>
+      </w:r>
+      <w:r>
+        <w:rPr>
+          <w:szCs w:val="24"/>
+        </w:rPr>
+        <w:t>.</w:t>
+      </w:r>
+      <w:proofErr w:type="gramEnd"/>
+      <w:r>
+        <w:rPr>
+          <w:szCs w:val="24"/>
+        </w:rPr>
+        <w:fldChar w:fldCharType="begin"/>
+      </w:r>
+      <w:r>
+        <w:rPr>
+          <w:szCs w:val="24"/>
+        </w:rPr>
+        <w:instrText xml:space="preserve"> SEQ Şekil \* ARABIC </w:instrText>
+      </w:r>
+      <w:r>
+        <w:rPr>
+          <w:szCs w:val="24"/>
+        </w:rPr>
+        <w:fldChar w:fldCharType="separate"/>
+      </w:r>
+      <w:r>
+        <w:rPr>
+          <w:szCs w:val="24"/>
+        </w:rPr>
+        <w:t>1</w:t>
+      </w:r>
+      <w:r>
+        <w:rPr>
+          <w:szCs w:val="24"/>
+        </w:rPr>
+        <w:fldChar w:fldCharType="end"/>
+      </w:r>
+      <w:r>
+        <w:rPr>
+          <w:szCs w:val="24"/>
+        </w:rPr>
+        <w:t>.</w:t>
+      </w:r>
+      <w:r>
+        <w:rPr>
+          <w:szCs w:val="24"/>
+        </w:rPr>
+        <w:t>2.</w:t>
+      </w:r>
+      <w:r>
+        <w:rPr>
+          <w:szCs w:val="24"/>
+        </w:rPr>
+        <w:t>3</w:t>
+      </w:r>
+      <w:r>
+        <w:rPr>
+          <w:szCs w:val="24"/>
+        </w:rPr>
+        <w:t>.</w:t>
+      </w:r>
+      <w:r>
+        <w:rPr>
+          <w:szCs w:val="24"/>
+        </w:rPr>
+        <w:t>Physical</w:t>
+      </w:r>
+      <w:r>
+        <w:rPr>
+          <w:szCs w:val="24"/>
+        </w:rPr>
+        <w:t xml:space="preserve"> ERD </w:t>
+      </w:r>
+      <w:r>
+        <w:rPr>
+          <w:webHidden/>
+        </w:rPr>
+        <w:tab/>
+        <w:t>2</w:t>
+      </w:r>
+      <w:r>
+        <w:rPr>
+          <w:webHidden/>
+        </w:rPr>
+        <w:t>5</w:t>
+      </w:r>
+    </w:p>
+    <w:p>
+      <w:pPr>
+        <w:pStyle w:val="TableofFigures"/>
+        <w:rPr>
+          <w:u w:val="single"/>
+        </w:rPr>
+      </w:pPr>
+      <w:r>
+        <w:rPr>
+          <w:szCs w:val="24"/>
+        </w:rPr>
+        <w:t>Figure</w:t>
+      </w:r>
+      <w:r>
+        <w:rPr>
+          <w:szCs w:val="24"/>
+        </w:rPr>
+        <w:t xml:space="preserve"> </w:t>
+      </w:r>
+      <w:proofErr w:type="gramStart"/>
+      <w:r>
+        <w:rPr>
+          <w:szCs w:val="24"/>
+        </w:rPr>
+        <w:t>2.</w:t>
+      </w:r>
+      <w:r>
+        <w:rPr>
+          <w:szCs w:val="24"/>
+        </w:rPr>
+        <w:t>.</w:t>
+      </w:r>
+      <w:proofErr w:type="gramEnd"/>
+      <w:r>
+        <w:rPr>
+          <w:szCs w:val="24"/>
+        </w:rPr>
+        <w:fldChar w:fldCharType="begin"/>
+      </w:r>
+      <w:r>
+        <w:rPr>
+          <w:szCs w:val="24"/>
+        </w:rPr>
+        <w:instrText xml:space="preserve"> SEQ Şekil \* ARABIC </w:instrText>
+      </w:r>
+      <w:r>
+        <w:rPr>
+          <w:szCs w:val="24"/>
+        </w:rPr>
+        <w:fldChar w:fldCharType="separate"/>
+      </w:r>
+      <w:r>
+        <w:rPr>
+          <w:szCs w:val="24"/>
+        </w:rPr>
+        <w:t>1</w:t>
+      </w:r>
+      <w:r>
+        <w:rPr>
+          <w:szCs w:val="24"/>
+        </w:rPr>
+        <w:fldChar w:fldCharType="end"/>
+      </w:r>
+      <w:r>
+        <w:rPr>
+          <w:szCs w:val="24"/>
+        </w:rPr>
+        <w:t>.</w:t>
+      </w:r>
+      <w:r>
+        <w:rPr>
+          <w:szCs w:val="24"/>
+        </w:rPr>
+        <w:t>2.</w:t>
+      </w:r>
+      <w:r>
+        <w:rPr>
+          <w:szCs w:val="24"/>
+        </w:rPr>
+        <w:t>4</w:t>
+      </w:r>
+      <w:r>
+        <w:rPr>
+          <w:szCs w:val="24"/>
+        </w:rPr>
+        <w:t>.</w:t>
+      </w:r>
+      <w:r>
+        <w:rPr>
+          <w:szCs w:val="24"/>
+        </w:rPr>
+        <w:t xml:space="preserve"> </w:t>
+      </w:r>
+      <w:r>
+        <w:rPr>
+          <w:szCs w:val="24"/>
+        </w:rPr>
+        <w:t>Physical ERD</w:t>
+      </w:r>
+      <w:r>
+        <w:rPr>
+          <w:szCs w:val="24"/>
+        </w:rPr>
+        <w:t xml:space="preserve"> Modification</w:t>
+      </w:r>
+      <w:r>
+        <w:rPr>
+          <w:webHidden/>
+        </w:rPr>
+        <w:tab/>
+        <w:t>2</w:t>
+      </w:r>
+      <w:r>
+        <w:rPr>
+          <w:webHidden/>
+        </w:rPr>
+        <w:t>6</w:t>
+      </w:r>
+    </w:p>
+    <w:p>
+      <w:pPr>
+        <w:pStyle w:val="TableofFigures"/>
+        <w:rPr>
+          <w:webHidden/>
+        </w:rPr>
+      </w:pPr>
+      <w:r>
+        <w:rPr>
+          <w:rFonts w:cs="Times New Roman"/>
+          <w:bCs/>
+          <w:color w:val="C00000"/>
+          <w:szCs w:val="24"/>
+          <w:lang w:eastAsia="tr-TR"/>
+        </w:rPr>
+        <w:fldChar w:fldCharType="end"/>
+      </w:r>
+      <w:r>
+        <w:rPr>
+          <w:szCs w:val="24"/>
+        </w:rPr>
+        <w:t>Figure</w:t>
+      </w:r>
+      <w:r>
+        <w:rPr>
+          <w:szCs w:val="24"/>
+        </w:rPr>
+        <w:t xml:space="preserve"> </w:t>
+      </w:r>
+      <w:proofErr w:type="gramStart"/>
+      <w:r>
+        <w:rPr>
+          <w:szCs w:val="24"/>
+        </w:rPr>
+        <w:t>2.</w:t>
+      </w:r>
+      <w:r>
+        <w:rPr>
+          <w:szCs w:val="24"/>
+        </w:rPr>
+        <w:t>.</w:t>
+      </w:r>
+      <w:proofErr w:type="gramEnd"/>
+      <w:r>
+        <w:rPr>
+          <w:szCs w:val="24"/>
+        </w:rPr>
+        <w:fldChar w:fldCharType="begin"/>
+      </w:r>
+      <w:r>
+        <w:rPr>
+          <w:szCs w:val="24"/>
+        </w:rPr>
+        <w:instrText xml:space="preserve"> SEQ Şekil \* ARABIC </w:instrText>
+      </w:r>
+      <w:r>
+        <w:rPr>
+          <w:szCs w:val="24"/>
+        </w:rPr>
+        <w:fldChar w:fldCharType="separate"/>
+      </w:r>
+      <w:r>
+        <w:rPr>
+          <w:szCs w:val="24"/>
+        </w:rPr>
+        <w:t>1</w:t>
+      </w:r>
+      <w:r>
+        <w:rPr>
+          <w:szCs w:val="24"/>
+        </w:rPr>
+        <w:fldChar w:fldCharType="end"/>
+      </w:r>
+      <w:r>
+        <w:rPr>
+          <w:szCs w:val="24"/>
+        </w:rPr>
+        <w:t>.</w:t>
+      </w:r>
+      <w:r>
+        <w:rPr>
+          <w:szCs w:val="24"/>
+        </w:rPr>
+        <w:t>2.1.A. Registration Use Case Diagram</w:t>
+      </w:r>
+      <w:r>
+        <w:rPr>
+          <w:webHidden/>
+        </w:rPr>
+        <w:tab/>
+      </w:r>
+      <w:r>
+        <w:rPr>
+          <w:webHidden/>
+        </w:rPr>
+        <w:t>24</w:t>
+      </w:r>
+    </w:p>
+    <w:p>
+      <w:pPr>
+        <w:pStyle w:val="TableofFigures"/>
+        <w:rPr>
           <w:rStyle w:val="Hyperlink"/>
           <w:color w:val="auto"/>
         </w:rPr>
       </w:pPr>
       <w:r>
         <w:rPr>
-          <w:rFonts w:cs="Times New Roman"/>
-          <w:bCs/>
-          <w:color w:val="C00000"/>
-          <w:szCs w:val="24"/>
-          <w:lang w:eastAsia="tr-TR"/>
+          <w:szCs w:val="24"/>
+        </w:rPr>
+        <w:t>Figure</w:t>
+      </w:r>
+      <w:r>
+        <w:rPr>
+          <w:szCs w:val="24"/>
+        </w:rPr>
+        <w:t xml:space="preserve"> </w:t>
+      </w:r>
+      <w:proofErr w:type="gramStart"/>
+      <w:r>
+        <w:rPr>
+          <w:szCs w:val="24"/>
+        </w:rPr>
+        <w:t>2.</w:t>
+      </w:r>
+      <w:r>
+        <w:rPr>
+          <w:szCs w:val="24"/>
+        </w:rPr>
+        <w:t>.</w:t>
+      </w:r>
+      <w:proofErr w:type="gramEnd"/>
+      <w:r>
+        <w:rPr>
+          <w:szCs w:val="24"/>
+        </w:rPr>
+        <w:fldChar w:fldCharType="begin"/>
+      </w:r>
+      <w:r>
+        <w:rPr>
+          <w:szCs w:val="24"/>
+        </w:rPr>
+        <w:instrText xml:space="preserve"> SEQ Şekil \* ARABIC </w:instrText>
+      </w:r>
+      <w:r>
+        <w:rPr>
+          <w:szCs w:val="24"/>
+        </w:rPr>
+        <w:fldChar w:fldCharType="separate"/>
+      </w:r>
+      <w:r>
+        <w:rPr>
+          <w:szCs w:val="24"/>
+        </w:rPr>
+        <w:t>1</w:t>
+      </w:r>
+      <w:r>
+        <w:rPr>
+          <w:szCs w:val="24"/>
         </w:rPr>
         <w:fldChar w:fldCharType="end"/>
       </w:r>
@@ -3819,6 +4486,57 @@
         <w:rPr>
           <w:szCs w:val="24"/>
         </w:rPr>
+        <w:t>.</w:t>
+      </w:r>
+      <w:r>
+        <w:rPr>
+          <w:szCs w:val="24"/>
+        </w:rPr>
+        <w:t>2.1.</w:t>
+      </w:r>
+      <w:r>
+        <w:rPr>
+          <w:szCs w:val="24"/>
+        </w:rPr>
+        <w:t>B</w:t>
+      </w:r>
+      <w:r>
+        <w:rPr>
+          <w:szCs w:val="24"/>
+        </w:rPr>
+        <w:t xml:space="preserve">. </w:t>
+      </w:r>
+      <w:r>
+        <w:rPr>
+          <w:szCs w:val="24"/>
+        </w:rPr>
+        <w:t>Signup Page Design</w:t>
+      </w:r>
+      <w:r>
+        <w:rPr>
+          <w:webHidden/>
+        </w:rPr>
+        <w:tab/>
+      </w:r>
+      <w:r>
+        <w:rPr>
+          <w:webHidden/>
+        </w:rPr>
+        <w:t>31</w:t>
+      </w:r>
+    </w:p>
+    <w:p>
+      <w:pPr>
+        <w:pStyle w:val="TableofFigures"/>
+        <w:rPr>
+          <w:rStyle w:val="Hyperlink"/>
+          <w:color w:val="auto"/>
+        </w:rPr>
+      </w:pPr>
+      <w:r>
+        <w:rPr>
+          <w:szCs w:val="24"/>
+        </w:rPr>
         <w:t>Figure</w:t>
       </w:r>
       <w:r>
@@ -3881,7 +4599,25 @@
         <w:rPr>
           <w:szCs w:val="24"/>
         </w:rPr>
-        <w:t>2.1.A. Registration Use Case Diagram</w:t>
+        <w:t>2.1.</w:t>
+      </w:r>
+      <w:r>
+        <w:rPr>
+          <w:szCs w:val="24"/>
+        </w:rPr>
+        <w:t>C</w:t>
+      </w:r>
+      <w:r>
+        <w:rPr>
+          <w:szCs w:val="24"/>
+        </w:rPr>
+        <w:t xml:space="preserve">. </w:t>
+      </w:r>
+      <w:r>
+        <w:rPr>
+          <w:szCs w:val="24"/>
+        </w:rPr>
+        <w:t>Login Page Design</w:t>
       </w:r>
       <w:r>
         <w:rPr>
@@ -3893,9 +4629,105 @@
         <w:rPr>
           <w:webHidden/>
         </w:rPr>
-        <w:t>24</w:t>
-      </w:r>
-    </w:p>
+        <w:t>31</w:t>
+      </w:r>
+    </w:p>
+    <w:p>
+      <w:pPr>
+        <w:pStyle w:val="TableofFigures"/>
+        <w:rPr>
+          <w:rStyle w:val="Hyperlink"/>
+          <w:color w:val="auto"/>
+        </w:rPr>
+      </w:pPr>
+      <w:r>
+        <w:rPr>
+          <w:szCs w:val="24"/>
+        </w:rPr>
+        <w:t>Figure</w:t>
+      </w:r>
+      <w:r>
+        <w:rPr>
+          <w:szCs w:val="24"/>
+        </w:rPr>
+        <w:t xml:space="preserve"> </w:t>
+      </w:r>
+      <w:proofErr w:type="gramStart"/>
+      <w:r>
+        <w:rPr>
+          <w:szCs w:val="24"/>
+        </w:rPr>
+        <w:t>2.</w:t>
+      </w:r>
+      <w:r>
+        <w:rPr>
+          <w:szCs w:val="24"/>
+        </w:rPr>
+        <w:t>.</w:t>
+      </w:r>
+      <w:proofErr w:type="gramEnd"/>
+      <w:r>
+        <w:rPr>
+          <w:szCs w:val="24"/>
+        </w:rPr>
+        <w:fldChar w:fldCharType="begin"/>
+      </w:r>
+      <w:r>
+        <w:rPr>
+          <w:szCs w:val="24"/>
+        </w:rPr>
+        <w:instrText xml:space="preserve"> SEQ Şekil \* ARABIC </w:instrText>
+      </w:r>
+      <w:r>
+        <w:rPr>
+          <w:szCs w:val="24"/>
+        </w:rPr>
+        <w:fldChar w:fldCharType="separate"/>
+      </w:r>
+      <w:r>
+        <w:rPr>
+          <w:szCs w:val="24"/>
+        </w:rPr>
+        <w:t>1</w:t>
+      </w:r>
+      <w:r>
+        <w:rPr>
+          <w:szCs w:val="24"/>
+        </w:rPr>
+        <w:fldChar w:fldCharType="end"/>
+      </w:r>
+      <w:r>
+        <w:rPr>
+          <w:szCs w:val="24"/>
+        </w:rPr>
+        <w:t>.</w:t>
+      </w:r>
+      <w:r>
+        <w:rPr>
+          <w:szCs w:val="24"/>
+        </w:rPr>
+        <w:t xml:space="preserve">2.1.A. </w:t>
+      </w:r>
+      <w:r>
+        <w:rPr>
+          <w:szCs w:val="24"/>
+        </w:rPr>
+        <w:t>Register Pet Page Design</w:t>
+      </w:r>
+      <w:r>
+        <w:rPr>
+          <w:webHidden/>
+        </w:rPr>
+        <w:tab/>
+      </w:r>
+      <w:r>
+        <w:rPr>
+          <w:webHidden/>
+        </w:rPr>
+        <w:t>32</w:t>
+      </w:r>
+    </w:p>
+    <w:p/>
     <w:p>
       <w:pPr>
         <w:pStyle w:val="Caption"/>
@@ -6242,7 +7074,7 @@
                       <w:pPr>
                         <w:jc w:val="left"/>
                       </w:pPr>
-                      <w:bookmarkStart w:id="8" w:name="_Hlk85383744"/>
+                      <w:bookmarkStart w:id="10" w:name="_Hlk85383744"/>
                       <w:r>
                         <w:rPr>
                           <w:szCs w:val="24"/>
@@ -6255,7 +7087,6 @@
                         </w:rPr>
                         <w:t xml:space="preserve"> </w:t>
                       </w:r>
-                      <w:proofErr w:type="gramStart"/>
                       <w:r>
                         <w:rPr>
                           <w:szCs w:val="24"/>
@@ -6268,7 +7099,6 @@
                         </w:rPr>
                         <w:t>.</w:t>
                       </w:r>
-                      <w:proofErr w:type="gramEnd"/>
                       <w:r>
                         <w:rPr>
                           <w:szCs w:val="24"/>
@@ -6312,7 +7142,7 @@
                         <w:t>1 Site Concept Map</w:t>
                       </w:r>
                     </w:p>
-                    <w:bookmarkEnd w:id="8"/>
+                    <w:bookmarkEnd w:id="10"/>
                     <w:p/>
                   </w:txbxContent>
                 </v:textbox>
@@ -8961,14 +9791,1726 @@
     <w:p/>
     <w:p/>
     <w:p/>
+    <w:p>
+      <w:pPr>
+        <w:spacing w:after="160" w:line="259" w:lineRule="auto"/>
+        <w:jc w:val="left"/>
+      </w:pPr>
+    </w:p>
+    <w:p>
+      <w:pPr>
+        <w:pStyle w:val="Heading5"/>
+      </w:pPr>
+      <w:r>
+        <w:br w:type="page"/>
+      </w:r>
+      <w:r>
+        <w:lastRenderedPageBreak/>
+        <w:t xml:space="preserve">2..1.1.2 The intended system’s </w:t>
+      </w:r>
+      <w:r>
+        <w:t xml:space="preserve">conceptual </w:t>
+      </w:r>
+      <w:r>
+        <w:t>ERD</w:t>
+      </w:r>
+      <w:r>
+        <w:t xml:space="preserve"> diagram</w:t>
+      </w:r>
+    </w:p>
+    <w:p>
+      <w:r>
+        <w:t>Conceptual ERD models information gathered from business requirements.</w:t>
+      </w:r>
+      <w:r>
+        <w:br/>
+      </w:r>
+      <w:r>
+        <w:t>Entities and relationships modeled in such ERD are defined around the business's need.</w:t>
+      </w:r>
+    </w:p>
+    <w:p>
+      <w:pPr>
+        <w:jc w:val="left"/>
+      </w:pPr>
+      <w:r>
+        <w:t>The</w:t>
+      </w:r>
+      <w:r>
+        <w:t xml:space="preserve"> </w:t>
+      </w:r>
+      <w:r>
+        <w:t>need of satisfying the database design is not considered yet.</w:t>
+      </w:r>
+      <w:r>
+        <w:br/>
+      </w:r>
+      <w:r>
+        <w:t>Conceptual ERD is the simplest model among all.</w:t>
+      </w:r>
+    </w:p>
+    <w:p>
+      <w:r>
+        <w:rPr>
+          <w:noProof/>
+        </w:rPr>
+        <w:drawing>
+          <wp:anchor distT="0" distB="0" distL="114300" distR="114300" simplePos="0" relativeHeight="251709440" behindDoc="1" locked="0" layoutInCell="1" allowOverlap="1" wp14:anchorId="7E403D56" wp14:editId="7F98AADA">
+            <wp:simplePos x="0" y="0"/>
+            <wp:positionH relativeFrom="page">
+              <wp:align>left</wp:align>
+            </wp:positionH>
+            <wp:positionV relativeFrom="paragraph">
+              <wp:posOffset>118110</wp:posOffset>
+            </wp:positionV>
+            <wp:extent cx="7509430" cy="5724525"/>
+            <wp:effectExtent l="0" t="0" r="0" b="0"/>
+            <wp:wrapNone/>
+            <wp:docPr id="10" name="Picture 10" descr="Diagram, schematic&#10;&#10;Description automatically generated"/>
+            <wp:cNvGraphicFramePr>
+              <a:graphicFrameLocks xmlns:a="http://schemas.openxmlformats.org/drawingml/2006/main" noChangeAspect="1"/>
+            </wp:cNvGraphicFramePr>
+            <a:graphic xmlns:a="http://schemas.openxmlformats.org/drawingml/2006/main">
+              <a:graphicData uri="http://schemas.openxmlformats.org/drawingml/2006/picture">
+                <pic:pic xmlns:pic="http://schemas.openxmlformats.org/drawingml/2006/picture">
+                  <pic:nvPicPr>
+                    <pic:cNvPr id="10" name="Picture 10" descr="Diagram, schematic&#10;&#10;Description automatically generated"/>
+                    <pic:cNvPicPr>
+                      <a:picLocks noChangeAspect="1" noChangeArrowheads="1"/>
+                    </pic:cNvPicPr>
+                  </pic:nvPicPr>
+                  <pic:blipFill>
+                    <a:blip r:embed="rId22">
+                      <a:extLst>
+                        <a:ext uri="{28A0092B-C50C-407E-A947-70E740481C1C}">
+                          <a14:useLocalDpi xmlns:a14="http://schemas.microsoft.com/office/drawing/2010/main" val="0"/>
+                        </a:ext>
+                      </a:extLst>
+                    </a:blip>
+                    <a:srcRect/>
+                    <a:stretch>
+                      <a:fillRect/>
+                    </a:stretch>
+                  </pic:blipFill>
+                  <pic:spPr bwMode="auto">
+                    <a:xfrm>
+                      <a:off x="0" y="0"/>
+                      <a:ext cx="7509430" cy="5724525"/>
+                    </a:xfrm>
+                    <a:prstGeom prst="rect">
+                      <a:avLst/>
+                    </a:prstGeom>
+                    <a:noFill/>
+                    <a:ln>
+                      <a:noFill/>
+                    </a:ln>
+                  </pic:spPr>
+                </pic:pic>
+              </a:graphicData>
+            </a:graphic>
+            <wp14:sizeRelH relativeFrom="page">
+              <wp14:pctWidth>0</wp14:pctWidth>
+            </wp14:sizeRelH>
+            <wp14:sizeRelV relativeFrom="page">
+              <wp14:pctHeight>0</wp14:pctHeight>
+            </wp14:sizeRelV>
+          </wp:anchor>
+        </w:drawing>
+      </w:r>
+    </w:p>
     <w:p/>
+    <w:p/>
+    <w:p/>
+    <w:p/>
+    <w:p>
+      <w:pPr>
+        <w:spacing w:after="160" w:line="259" w:lineRule="auto"/>
+        <w:jc w:val="left"/>
+      </w:pPr>
+    </w:p>
+    <w:p>
+      <w:pPr>
+        <w:spacing w:after="160" w:line="259" w:lineRule="auto"/>
+        <w:jc w:val="left"/>
+      </w:pPr>
+    </w:p>
+    <w:p>
+      <w:pPr>
+        <w:spacing w:after="160" w:line="259" w:lineRule="auto"/>
+        <w:jc w:val="left"/>
+      </w:pPr>
+    </w:p>
+    <w:p>
+      <w:pPr>
+        <w:spacing w:after="160" w:line="259" w:lineRule="auto"/>
+        <w:jc w:val="left"/>
+      </w:pPr>
+    </w:p>
+    <w:p>
+      <w:pPr>
+        <w:spacing w:after="160" w:line="259" w:lineRule="auto"/>
+        <w:jc w:val="left"/>
+      </w:pPr>
+    </w:p>
+    <w:p>
+      <w:pPr>
+        <w:spacing w:after="160" w:line="259" w:lineRule="auto"/>
+        <w:jc w:val="left"/>
+      </w:pPr>
+    </w:p>
+    <w:p>
+      <w:pPr>
+        <w:spacing w:after="160" w:line="259" w:lineRule="auto"/>
+        <w:jc w:val="left"/>
+      </w:pPr>
+    </w:p>
+    <w:p>
+      <w:pPr>
+        <w:spacing w:after="160" w:line="259" w:lineRule="auto"/>
+        <w:jc w:val="left"/>
+      </w:pPr>
+    </w:p>
+    <w:p>
+      <w:pPr>
+        <w:spacing w:after="160" w:line="259" w:lineRule="auto"/>
+        <w:jc w:val="left"/>
+      </w:pPr>
+    </w:p>
+    <w:p>
+      <w:pPr>
+        <w:spacing w:after="160" w:line="259" w:lineRule="auto"/>
+        <w:jc w:val="left"/>
+      </w:pPr>
+    </w:p>
+    <w:p>
+      <w:pPr>
+        <w:spacing w:after="160" w:line="259" w:lineRule="auto"/>
+        <w:jc w:val="left"/>
+      </w:pPr>
+    </w:p>
+    <w:p>
+      <w:pPr>
+        <w:spacing w:after="160" w:line="259" w:lineRule="auto"/>
+        <w:jc w:val="left"/>
+      </w:pPr>
+    </w:p>
+    <w:p>
+      <w:pPr>
+        <w:spacing w:after="160" w:line="259" w:lineRule="auto"/>
+        <w:jc w:val="left"/>
+      </w:pPr>
+    </w:p>
+    <w:p>
+      <w:pPr>
+        <w:spacing w:after="160" w:line="259" w:lineRule="auto"/>
+        <w:jc w:val="left"/>
+      </w:pPr>
+    </w:p>
+    <w:p>
+      <w:pPr>
+        <w:spacing w:after="160" w:line="259" w:lineRule="auto"/>
+        <w:jc w:val="left"/>
+      </w:pPr>
+    </w:p>
+    <w:p>
+      <w:pPr>
+        <w:spacing w:after="160" w:line="259" w:lineRule="auto"/>
+        <w:jc w:val="left"/>
+      </w:pPr>
+    </w:p>
+    <w:p>
+      <w:pPr>
+        <w:jc w:val="center"/>
+      </w:pPr>
+      <w:r>
+        <w:t xml:space="preserve">Figure </w:t>
+      </w:r>
+      <w:proofErr w:type="gramStart"/>
+      <w:r>
+        <w:t>2..</w:t>
+      </w:r>
+      <w:proofErr w:type="gramEnd"/>
+      <w:r>
+        <w:t>1.1.</w:t>
+      </w:r>
+      <w:r>
+        <w:t>2</w:t>
+      </w:r>
+      <w:r>
+        <w:t xml:space="preserve">.  </w:t>
+      </w:r>
+      <w:r>
+        <w:t>ERD diagram</w:t>
+      </w:r>
+    </w:p>
+    <w:p>
+      <w:pPr>
+        <w:spacing w:after="160" w:line="259" w:lineRule="auto"/>
+        <w:jc w:val="left"/>
+      </w:pPr>
+      <w:r>
+        <w:br w:type="page"/>
+      </w:r>
+    </w:p>
+    <w:p>
+      <w:pPr>
+        <w:pStyle w:val="Heading5"/>
+      </w:pPr>
+      <w:r>
+        <w:lastRenderedPageBreak/>
+        <w:t xml:space="preserve">2..1.1.3 </w:t>
+      </w:r>
+      <w:r>
+        <w:t>The intended system’s physical ERD</w:t>
+      </w:r>
+      <w:r>
+        <w:rPr>
+          <w:rFonts w:ascii="Arial" w:hAnsi="Arial" w:cs="Arial"/>
+          <w:color w:val="202124"/>
+          <w:shd w:val="clear" w:color="auto" w:fill="FFFFFF"/>
+        </w:rPr>
+        <w:t> </w:t>
+      </w:r>
+    </w:p>
+    <w:p>
+      <w:pPr>
+        <w:jc w:val="left"/>
+        <w:rPr>
+          <w:rFonts w:ascii="Arial" w:hAnsi="Arial" w:cs="Arial"/>
+          <w:color w:val="202124"/>
+          <w:shd w:val="clear" w:color="auto" w:fill="FFFFFF"/>
+        </w:rPr>
+      </w:pPr>
+      <w:r>
+        <w:rPr>
+          <w:rFonts w:ascii="Arial" w:hAnsi="Arial" w:cs="Arial"/>
+          <w:color w:val="202124"/>
+          <w:shd w:val="clear" w:color="auto" w:fill="FFFFFF"/>
+        </w:rPr>
+        <w:br/>
+      </w:r>
+      <w:r>
+        <w:rPr>
+          <w:rFonts w:cstheme="majorBidi"/>
+        </w:rPr>
+        <w:t xml:space="preserve">Physical ERD represents the actual design of </w:t>
+      </w:r>
+      <w:r>
+        <w:rPr>
+          <w:rFonts w:cstheme="majorBidi"/>
+        </w:rPr>
+        <w:t>database. It</w:t>
+      </w:r>
+      <w:r>
+        <w:rPr>
+          <w:rFonts w:cstheme="majorBidi"/>
+        </w:rPr>
+        <w:t xml:space="preserve"> deals with conversion from logical design into a schema level design that will be transformed into relational database. When modeling a physical ERD, Logical ERD is treated as base, refinement occurs by defining primary keys, foreign </w:t>
+      </w:r>
+      <w:proofErr w:type="gramStart"/>
+      <w:r>
+        <w:rPr>
+          <w:rFonts w:cstheme="majorBidi"/>
+        </w:rPr>
+        <w:t>keys</w:t>
+      </w:r>
+      <w:proofErr w:type="gramEnd"/>
+      <w:r>
+        <w:rPr>
+          <w:rFonts w:cstheme="majorBidi"/>
+        </w:rPr>
+        <w:t xml:space="preserve"> and constraints.</w:t>
+      </w:r>
+    </w:p>
+    <w:p>
+      <w:pPr>
+        <w:jc w:val="left"/>
+      </w:pPr>
+      <w:r>
+        <w:rPr>
+          <w:noProof/>
+        </w:rPr>
+        <w:drawing>
+          <wp:anchor distT="0" distB="0" distL="114300" distR="114300" simplePos="0" relativeHeight="251710464" behindDoc="1" locked="0" layoutInCell="1" allowOverlap="1" wp14:anchorId="22A5D95F" wp14:editId="05B6BE1B">
+            <wp:simplePos x="0" y="0"/>
+            <wp:positionH relativeFrom="page">
+              <wp:posOffset>85725</wp:posOffset>
+            </wp:positionH>
+            <wp:positionV relativeFrom="paragraph">
+              <wp:posOffset>55880</wp:posOffset>
+            </wp:positionV>
+            <wp:extent cx="7570470" cy="5933875"/>
+            <wp:effectExtent l="0" t="0" r="0" b="0"/>
+            <wp:wrapNone/>
+            <wp:docPr id="12" name="Picture 12" descr="A picture containing text, indoor&#10;&#10;Description automatically generated"/>
+            <wp:cNvGraphicFramePr>
+              <a:graphicFrameLocks xmlns:a="http://schemas.openxmlformats.org/drawingml/2006/main" noChangeAspect="1"/>
+            </wp:cNvGraphicFramePr>
+            <a:graphic xmlns:a="http://schemas.openxmlformats.org/drawingml/2006/main">
+              <a:graphicData uri="http://schemas.openxmlformats.org/drawingml/2006/picture">
+                <pic:pic xmlns:pic="http://schemas.openxmlformats.org/drawingml/2006/picture">
+                  <pic:nvPicPr>
+                    <pic:cNvPr id="12" name="Picture 12" descr="A picture containing text, indoor&#10;&#10;Description automatically generated"/>
+                    <pic:cNvPicPr>
+                      <a:picLocks noChangeAspect="1" noChangeArrowheads="1"/>
+                    </pic:cNvPicPr>
+                  </pic:nvPicPr>
+                  <pic:blipFill rotWithShape="1">
+                    <a:blip r:embed="rId23">
+                      <a:extLst>
+                        <a:ext uri="{28A0092B-C50C-407E-A947-70E740481C1C}">
+                          <a14:useLocalDpi xmlns:a14="http://schemas.microsoft.com/office/drawing/2010/main" val="0"/>
+                        </a:ext>
+                      </a:extLst>
+                    </a:blip>
+                    <a:srcRect t="3261"/>
+                    <a:stretch/>
+                  </pic:blipFill>
+                  <pic:spPr bwMode="auto">
+                    <a:xfrm>
+                      <a:off x="0" y="0"/>
+                      <a:ext cx="7570470" cy="5933875"/>
+                    </a:xfrm>
+                    <a:prstGeom prst="rect">
+                      <a:avLst/>
+                    </a:prstGeom>
+                    <a:noFill/>
+                    <a:ln>
+                      <a:noFill/>
+                    </a:ln>
+                    <a:extLst>
+                      <a:ext uri="{53640926-AAD7-44D8-BBD7-CCE9431645EC}">
+                        <a14:shadowObscured xmlns:a14="http://schemas.microsoft.com/office/drawing/2010/main"/>
+                      </a:ext>
+                    </a:extLst>
+                  </pic:spPr>
+                </pic:pic>
+              </a:graphicData>
+            </a:graphic>
+            <wp14:sizeRelH relativeFrom="page">
+              <wp14:pctWidth>0</wp14:pctWidth>
+            </wp14:sizeRelH>
+            <wp14:sizeRelV relativeFrom="page">
+              <wp14:pctHeight>0</wp14:pctHeight>
+            </wp14:sizeRelV>
+          </wp:anchor>
+        </w:drawing>
+      </w:r>
+      <w:r>
+        <w:rPr>
+          <w:rFonts w:ascii="Arial" w:hAnsi="Arial" w:cs="Arial"/>
+          <w:color w:val="202124"/>
+          <w:shd w:val="clear" w:color="auto" w:fill="FFFFFF"/>
+        </w:rPr>
+        <w:br/>
+      </w:r>
+      <w:r>
+        <w:rPr>
+          <w:rFonts w:ascii="Arial" w:hAnsi="Arial" w:cs="Arial"/>
+          <w:color w:val="202124"/>
+          <w:shd w:val="clear" w:color="auto" w:fill="FFFFFF"/>
+        </w:rPr>
+        <w:br/>
+      </w:r>
+    </w:p>
+    <w:p>
+      <w:pPr>
+        <w:jc w:val="left"/>
+      </w:pPr>
+    </w:p>
+    <w:p>
+      <w:pPr>
+        <w:jc w:val="left"/>
+      </w:pPr>
+    </w:p>
+    <w:p>
+      <w:pPr>
+        <w:jc w:val="left"/>
+      </w:pPr>
+    </w:p>
+    <w:p>
+      <w:pPr>
+        <w:jc w:val="left"/>
+      </w:pPr>
+    </w:p>
+    <w:p>
+      <w:pPr>
+        <w:jc w:val="left"/>
+      </w:pPr>
+    </w:p>
+    <w:p>
+      <w:pPr>
+        <w:jc w:val="left"/>
+      </w:pPr>
+    </w:p>
+    <w:p>
+      <w:pPr>
+        <w:jc w:val="left"/>
+      </w:pPr>
+    </w:p>
+    <w:p>
+      <w:pPr>
+        <w:jc w:val="left"/>
+      </w:pPr>
+    </w:p>
+    <w:p>
+      <w:pPr>
+        <w:jc w:val="left"/>
+      </w:pPr>
+    </w:p>
+    <w:p>
+      <w:pPr>
+        <w:jc w:val="left"/>
+      </w:pPr>
+    </w:p>
+    <w:p>
+      <w:pPr>
+        <w:jc w:val="left"/>
+      </w:pPr>
+    </w:p>
+    <w:p>
+      <w:pPr>
+        <w:jc w:val="left"/>
+      </w:pPr>
+    </w:p>
+    <w:p>
+      <w:pPr>
+        <w:jc w:val="left"/>
+      </w:pPr>
+    </w:p>
+    <w:p>
+      <w:pPr>
+        <w:jc w:val="left"/>
+      </w:pPr>
+    </w:p>
+    <w:p>
+      <w:pPr>
+        <w:jc w:val="left"/>
+      </w:pPr>
+    </w:p>
+    <w:p>
+      <w:pPr>
+        <w:jc w:val="left"/>
+      </w:pPr>
+    </w:p>
+    <w:p>
+      <w:pPr>
+        <w:jc w:val="left"/>
+      </w:pPr>
+    </w:p>
+    <w:p>
+      <w:pPr>
+        <w:jc w:val="left"/>
+      </w:pPr>
+    </w:p>
+    <w:p>
+      <w:pPr>
+        <w:jc w:val="left"/>
+      </w:pPr>
+    </w:p>
+    <w:p>
+      <w:pPr>
+        <w:jc w:val="center"/>
+      </w:pPr>
+      <w:r>
+        <w:br/>
+      </w:r>
+      <w:r>
+        <w:t xml:space="preserve"> </w:t>
+      </w:r>
+      <w:r>
+        <w:t xml:space="preserve">Figure </w:t>
+      </w:r>
+      <w:proofErr w:type="gramStart"/>
+      <w:r>
+        <w:t>2..</w:t>
+      </w:r>
+      <w:proofErr w:type="gramEnd"/>
+      <w:r>
+        <w:t>1.1.</w:t>
+      </w:r>
+      <w:r>
+        <w:t>3</w:t>
+      </w:r>
+      <w:r>
+        <w:t xml:space="preserve">.  </w:t>
+      </w:r>
+      <w:r>
+        <w:t>physical ERD</w:t>
+      </w:r>
+    </w:p>
+    <w:p>
+      <w:pPr>
+        <w:jc w:val="left"/>
+      </w:pPr>
+      <w:r>
+        <w:rPr>
+          <w:noProof/>
+        </w:rPr>
+        <w:lastRenderedPageBreak/>
+        <w:drawing>
+          <wp:anchor distT="0" distB="0" distL="114300" distR="114300" simplePos="0" relativeHeight="251711488" behindDoc="1" locked="0" layoutInCell="1" allowOverlap="1" wp14:anchorId="70B2B5E1" wp14:editId="33C98A98">
+            <wp:simplePos x="0" y="0"/>
+            <wp:positionH relativeFrom="margin">
+              <wp:align>center</wp:align>
+            </wp:positionH>
+            <wp:positionV relativeFrom="paragraph">
+              <wp:posOffset>504825</wp:posOffset>
+            </wp:positionV>
+            <wp:extent cx="5695950" cy="1961015"/>
+            <wp:effectExtent l="0" t="0" r="0" b="1270"/>
+            <wp:wrapNone/>
+            <wp:docPr id="14" name="Picture 14" descr="A screenshot of a computer&#10;&#10;Description automatically generated with medium confidence"/>
+            <wp:cNvGraphicFramePr>
+              <a:graphicFrameLocks xmlns:a="http://schemas.openxmlformats.org/drawingml/2006/main" noChangeAspect="1"/>
+            </wp:cNvGraphicFramePr>
+            <a:graphic xmlns:a="http://schemas.openxmlformats.org/drawingml/2006/main">
+              <a:graphicData uri="http://schemas.openxmlformats.org/drawingml/2006/picture">
+                <pic:pic xmlns:pic="http://schemas.openxmlformats.org/drawingml/2006/picture">
+                  <pic:nvPicPr>
+                    <pic:cNvPr id="14" name="Picture 14" descr="A screenshot of a computer&#10;&#10;Description automatically generated with medium confidence"/>
+                    <pic:cNvPicPr>
+                      <a:picLocks noChangeAspect="1" noChangeArrowheads="1"/>
+                    </pic:cNvPicPr>
+                  </pic:nvPicPr>
+                  <pic:blipFill>
+                    <a:blip r:embed="rId24">
+                      <a:extLst>
+                        <a:ext uri="{28A0092B-C50C-407E-A947-70E740481C1C}">
+                          <a14:useLocalDpi xmlns:a14="http://schemas.microsoft.com/office/drawing/2010/main" val="0"/>
+                        </a:ext>
+                      </a:extLst>
+                    </a:blip>
+                    <a:srcRect/>
+                    <a:stretch>
+                      <a:fillRect/>
+                    </a:stretch>
+                  </pic:blipFill>
+                  <pic:spPr bwMode="auto">
+                    <a:xfrm>
+                      <a:off x="0" y="0"/>
+                      <a:ext cx="5695950" cy="1961015"/>
+                    </a:xfrm>
+                    <a:prstGeom prst="rect">
+                      <a:avLst/>
+                    </a:prstGeom>
+                    <a:noFill/>
+                    <a:ln>
+                      <a:noFill/>
+                    </a:ln>
+                  </pic:spPr>
+                </pic:pic>
+              </a:graphicData>
+            </a:graphic>
+            <wp14:sizeRelH relativeFrom="page">
+              <wp14:pctWidth>0</wp14:pctWidth>
+            </wp14:sizeRelH>
+            <wp14:sizeRelV relativeFrom="page">
+              <wp14:pctHeight>0</wp14:pctHeight>
+            </wp14:sizeRelV>
+          </wp:anchor>
+        </w:drawing>
+      </w:r>
+      <w:r>
+        <w:t>Later, t</w:t>
+      </w:r>
+      <w:r>
+        <w:t xml:space="preserve">he following modification was done on the </w:t>
+      </w:r>
+      <w:r>
+        <w:t>tables that represent the entities treatment and prescription:</w:t>
+      </w:r>
+      <w:r>
+        <w:br/>
+      </w:r>
+      <w:r>
+        <w:br/>
+      </w:r>
+      <w:r>
+        <w:br/>
+      </w:r>
+      <w:r>
+        <w:br/>
+      </w:r>
+      <w:r>
+        <w:br/>
+      </w:r>
+      <w:r>
+        <w:br/>
+      </w:r>
+      <w:r>
+        <w:br/>
+      </w:r>
+      <w:r>
+        <w:br/>
+      </w:r>
+      <w:r>
+        <w:br/>
+      </w:r>
+      <w:r>
+        <w:t xml:space="preserve">                              </w:t>
+      </w:r>
+      <w:r>
+        <w:t xml:space="preserve">Figure </w:t>
+      </w:r>
+      <w:proofErr w:type="gramStart"/>
+      <w:r>
+        <w:t>2..</w:t>
+      </w:r>
+      <w:proofErr w:type="gramEnd"/>
+      <w:r>
+        <w:t>1.1.</w:t>
+      </w:r>
+      <w:r>
+        <w:t>4</w:t>
+      </w:r>
+      <w:r>
+        <w:t xml:space="preserve">.  </w:t>
+      </w:r>
+      <w:r>
+        <w:t>physical ERD modification</w:t>
+      </w:r>
+    </w:p>
+    <w:p>
+      <w:pPr>
+        <w:jc w:val="left"/>
+      </w:pPr>
+    </w:p>
+    <w:p>
+      <w:pPr>
+        <w:jc w:val="left"/>
+      </w:pPr>
+      <w:r>
+        <w:t>Then, creation of the database was done via mysql statements.</w:t>
+      </w:r>
+    </w:p>
+    <w:p>
+      <w:pPr>
+        <w:jc w:val="left"/>
+      </w:pPr>
+      <w:r>
+        <w:t>The following is a sample of the code used to create one of the tables, the pets table, with its constraints and foreign keys:</w:t>
+      </w:r>
+    </w:p>
+    <w:p>
+      <w:pPr>
+        <w:jc w:val="left"/>
+        <w:rPr>
+          <w:sz w:val="22"/>
+          <w:szCs w:val="20"/>
+        </w:rPr>
+      </w:pPr>
+      <w:r>
+        <w:rPr>
+          <w:sz w:val="22"/>
+          <w:szCs w:val="20"/>
+        </w:rPr>
+        <w:t>CREATE TABLE `PETS` (</w:t>
+      </w:r>
+    </w:p>
+    <w:p>
+      <w:pPr>
+        <w:jc w:val="left"/>
+        <w:rPr>
+          <w:sz w:val="22"/>
+          <w:szCs w:val="20"/>
+        </w:rPr>
+      </w:pPr>
+      <w:r>
+        <w:rPr>
+          <w:sz w:val="22"/>
+          <w:szCs w:val="20"/>
+        </w:rPr>
+        <w:tab/>
+        <w:t>`id` INT NOT NULL AUTO_INCREMENT,</w:t>
+      </w:r>
+    </w:p>
+    <w:p>
+      <w:pPr>
+        <w:jc w:val="left"/>
+        <w:rPr>
+          <w:sz w:val="22"/>
+          <w:szCs w:val="20"/>
+        </w:rPr>
+      </w:pPr>
+      <w:r>
+        <w:rPr>
+          <w:sz w:val="22"/>
+          <w:szCs w:val="20"/>
+        </w:rPr>
+        <w:tab/>
+        <w:t xml:space="preserve">`name` </w:t>
+      </w:r>
+      <w:proofErr w:type="gramStart"/>
+      <w:r>
+        <w:rPr>
+          <w:sz w:val="22"/>
+          <w:szCs w:val="20"/>
+        </w:rPr>
+        <w:t>VARCHAR(</w:t>
+      </w:r>
+      <w:proofErr w:type="gramEnd"/>
+      <w:r>
+        <w:rPr>
+          <w:sz w:val="22"/>
+          <w:szCs w:val="20"/>
+        </w:rPr>
+        <w:t>150) NOT NULL,</w:t>
+      </w:r>
+    </w:p>
+    <w:p>
+      <w:pPr>
+        <w:jc w:val="left"/>
+        <w:rPr>
+          <w:sz w:val="22"/>
+          <w:szCs w:val="20"/>
+        </w:rPr>
+      </w:pPr>
+      <w:r>
+        <w:rPr>
+          <w:sz w:val="22"/>
+          <w:szCs w:val="20"/>
+        </w:rPr>
+        <w:tab/>
+        <w:t xml:space="preserve">`gender` </w:t>
+      </w:r>
+      <w:proofErr w:type="gramStart"/>
+      <w:r>
+        <w:rPr>
+          <w:sz w:val="22"/>
+          <w:szCs w:val="20"/>
+        </w:rPr>
+        <w:t>VARCHAR(</w:t>
+      </w:r>
+      <w:proofErr w:type="gramEnd"/>
+      <w:r>
+        <w:rPr>
+          <w:sz w:val="22"/>
+          <w:szCs w:val="20"/>
+        </w:rPr>
+        <w:t>150) NOT NULL,</w:t>
+      </w:r>
+    </w:p>
+    <w:p>
+      <w:pPr>
+        <w:jc w:val="left"/>
+        <w:rPr>
+          <w:sz w:val="22"/>
+          <w:szCs w:val="20"/>
+        </w:rPr>
+      </w:pPr>
+      <w:r>
+        <w:rPr>
+          <w:sz w:val="22"/>
+          <w:szCs w:val="20"/>
+        </w:rPr>
+        <w:tab/>
+        <w:t>`birth_date` DATETIME NOT NULL,</w:t>
+      </w:r>
+    </w:p>
+    <w:p>
+      <w:pPr>
+        <w:jc w:val="left"/>
+        <w:rPr>
+          <w:sz w:val="22"/>
+          <w:szCs w:val="20"/>
+        </w:rPr>
+      </w:pPr>
+      <w:r>
+        <w:rPr>
+          <w:sz w:val="22"/>
+          <w:szCs w:val="20"/>
+        </w:rPr>
+        <w:tab/>
+        <w:t xml:space="preserve">`breed_name` </w:t>
+      </w:r>
+      <w:proofErr w:type="gramStart"/>
+      <w:r>
+        <w:rPr>
+          <w:sz w:val="22"/>
+          <w:szCs w:val="20"/>
+        </w:rPr>
+        <w:t>VARCHAR(</w:t>
+      </w:r>
+      <w:proofErr w:type="gramEnd"/>
+      <w:r>
+        <w:rPr>
+          <w:sz w:val="22"/>
+          <w:szCs w:val="20"/>
+        </w:rPr>
+        <w:t>150) NOT NULL,</w:t>
+      </w:r>
+    </w:p>
+    <w:p>
+      <w:pPr>
+        <w:jc w:val="left"/>
+        <w:rPr>
+          <w:sz w:val="22"/>
+          <w:szCs w:val="20"/>
+        </w:rPr>
+      </w:pPr>
+      <w:r>
+        <w:rPr>
+          <w:sz w:val="22"/>
+          <w:szCs w:val="20"/>
+        </w:rPr>
+        <w:tab/>
+        <w:t>`photo` MEDIUMBLOB,</w:t>
+      </w:r>
+    </w:p>
+    <w:p>
+      <w:pPr>
+        <w:jc w:val="left"/>
+        <w:rPr>
+          <w:sz w:val="22"/>
+          <w:szCs w:val="20"/>
+        </w:rPr>
+      </w:pPr>
+      <w:r>
+        <w:rPr>
+          <w:sz w:val="22"/>
+          <w:szCs w:val="20"/>
+        </w:rPr>
+        <w:tab/>
+        <w:t>`pervious_owner` INT,</w:t>
+      </w:r>
+    </w:p>
+    <w:p>
+      <w:pPr>
+        <w:jc w:val="left"/>
+        <w:rPr>
+          <w:sz w:val="22"/>
+          <w:szCs w:val="20"/>
+        </w:rPr>
+      </w:pPr>
+      <w:r>
+        <w:rPr>
+          <w:sz w:val="22"/>
+          <w:szCs w:val="20"/>
+        </w:rPr>
+        <w:tab/>
+        <w:t>`shelter_id` INT,</w:t>
+      </w:r>
+    </w:p>
+    <w:p>
+      <w:pPr>
+        <w:jc w:val="left"/>
+        <w:rPr>
+          <w:sz w:val="22"/>
+          <w:szCs w:val="20"/>
+        </w:rPr>
+      </w:pPr>
+      <w:r>
+        <w:rPr>
+          <w:sz w:val="22"/>
+          <w:szCs w:val="20"/>
+        </w:rPr>
+        <w:tab/>
+        <w:t>`owner_id` INT,</w:t>
+      </w:r>
+    </w:p>
+    <w:p>
+      <w:pPr>
+        <w:jc w:val="left"/>
+        <w:rPr>
+          <w:sz w:val="22"/>
+          <w:szCs w:val="20"/>
+        </w:rPr>
+      </w:pPr>
+      <w:r>
+        <w:rPr>
+          <w:sz w:val="22"/>
+          <w:szCs w:val="20"/>
+        </w:rPr>
+        <w:tab/>
+        <w:t>PRIMARY KEY (`id`)</w:t>
+      </w:r>
+    </w:p>
+    <w:p>
+      <w:pPr>
+        <w:jc w:val="left"/>
+        <w:rPr>
+          <w:sz w:val="22"/>
+          <w:szCs w:val="20"/>
+        </w:rPr>
+      </w:pPr>
+      <w:r>
+        <w:rPr>
+          <w:sz w:val="22"/>
+          <w:szCs w:val="20"/>
+        </w:rPr>
+        <w:t>);</w:t>
+      </w:r>
+    </w:p>
+    <w:p>
+      <w:pPr>
+        <w:jc w:val="left"/>
+      </w:pPr>
+      <w:r>
+        <w:br/>
+      </w:r>
+      <w:r>
+        <w:rPr>
+          <w:sz w:val="22"/>
+          <w:szCs w:val="20"/>
+        </w:rPr>
+        <w:t>ALTER TABLE `PETS` ADD CONSTRAINT `PETS_fk0` FOREIGN KEY (`breed_name`) REFERENCES `BREEDS`(`name`</w:t>
+      </w:r>
+      <w:proofErr w:type="gramStart"/>
+      <w:r>
+        <w:rPr>
+          <w:sz w:val="22"/>
+          <w:szCs w:val="20"/>
+        </w:rPr>
+        <w:t>);</w:t>
+      </w:r>
+      <w:proofErr w:type="gramEnd"/>
+    </w:p>
+    <w:p>
+      <w:pPr>
+        <w:jc w:val="left"/>
+        <w:rPr>
+          <w:sz w:val="22"/>
+          <w:szCs w:val="20"/>
+        </w:rPr>
+      </w:pPr>
+    </w:p>
+    <w:p>
+      <w:pPr>
+        <w:jc w:val="left"/>
+        <w:rPr>
+          <w:sz w:val="22"/>
+          <w:szCs w:val="20"/>
+        </w:rPr>
+      </w:pPr>
+      <w:r>
+        <w:rPr>
+          <w:sz w:val="22"/>
+          <w:szCs w:val="20"/>
+        </w:rPr>
+        <w:lastRenderedPageBreak/>
+        <w:t>ALTER TABLE `PETS` ADD CONSTRAINT `PETS_fk1` FOREIGN KEY (`shelter_id`) REFERENCES `SHELTERS`(`id`</w:t>
+      </w:r>
+      <w:proofErr w:type="gramStart"/>
+      <w:r>
+        <w:rPr>
+          <w:sz w:val="22"/>
+          <w:szCs w:val="20"/>
+        </w:rPr>
+        <w:t>);</w:t>
+      </w:r>
+      <w:proofErr w:type="gramEnd"/>
+    </w:p>
+    <w:p>
+      <w:pPr>
+        <w:jc w:val="left"/>
+        <w:rPr>
+          <w:sz w:val="22"/>
+          <w:szCs w:val="20"/>
+        </w:rPr>
+      </w:pPr>
+    </w:p>
+    <w:p>
+      <w:pPr>
+        <w:jc w:val="left"/>
+        <w:rPr>
+          <w:sz w:val="22"/>
+          <w:szCs w:val="20"/>
+        </w:rPr>
+      </w:pPr>
+      <w:r>
+        <w:rPr>
+          <w:sz w:val="22"/>
+          <w:szCs w:val="20"/>
+        </w:rPr>
+        <w:t xml:space="preserve">ALTER TABLE `PETS` ADD CONSTRAINT `PETS_fk2` FOREIGN KEY (`owner_id`) REFERENCES `USERS`(`id`) ON DELETE </w:t>
+      </w:r>
+      <w:proofErr w:type="gramStart"/>
+      <w:r>
+        <w:rPr>
+          <w:sz w:val="22"/>
+          <w:szCs w:val="20"/>
+        </w:rPr>
+        <w:t>CASCADE;</w:t>
+      </w:r>
+      <w:proofErr w:type="gramEnd"/>
+    </w:p>
+    <w:p>
+      <w:pPr>
+        <w:jc w:val="left"/>
+        <w:rPr>
+          <w:sz w:val="22"/>
+          <w:szCs w:val="20"/>
+        </w:rPr>
+      </w:pPr>
+    </w:p>
+    <w:p>
+      <w:pPr>
+        <w:jc w:val="left"/>
+      </w:pPr>
+      <w:r>
+        <w:t>Since the database contained arcs, subtypes and supertypes there was a need for check constraints</w:t>
+      </w:r>
+      <w:r>
+        <w:t xml:space="preserve"> as the following:</w:t>
+      </w:r>
+    </w:p>
+    <w:p>
+      <w:pPr>
+        <w:jc w:val="left"/>
+      </w:pPr>
+    </w:p>
+    <w:p>
+      <w:pPr>
+        <w:rPr>
+          <w:sz w:val="22"/>
+          <w:szCs w:val="20"/>
+        </w:rPr>
+      </w:pPr>
+      <w:r>
+        <w:rPr>
+          <w:sz w:val="22"/>
+          <w:szCs w:val="20"/>
+        </w:rPr>
+        <w:t>ALTER TABLE `prescriptions` ADD CONSTRAINT `PRESCRIPTIONS_fk2</w:t>
+      </w:r>
+      <w:proofErr w:type="gramStart"/>
+      <w:r>
+        <w:rPr>
+          <w:sz w:val="22"/>
+          <w:szCs w:val="20"/>
+        </w:rPr>
+        <w:t>`  FOREIGN</w:t>
+      </w:r>
+      <w:proofErr w:type="gramEnd"/>
+      <w:r>
+        <w:rPr>
+          <w:sz w:val="22"/>
+          <w:szCs w:val="20"/>
+        </w:rPr>
+        <w:t xml:space="preserve"> KEY (`pet_id`) REFERENCES `treatments`(`pet_id`) ON DELETE CASCADE</w:t>
+      </w:r>
+    </w:p>
+    <w:p>
+      <w:pPr>
+        <w:rPr>
+          <w:sz w:val="22"/>
+          <w:szCs w:val="20"/>
+        </w:rPr>
+      </w:pPr>
+    </w:p>
+    <w:p>
+      <w:pPr>
+        <w:rPr>
+          <w:sz w:val="22"/>
+          <w:szCs w:val="20"/>
+        </w:rPr>
+      </w:pPr>
+      <w:r>
+        <w:rPr>
+          <w:sz w:val="22"/>
+          <w:szCs w:val="20"/>
+        </w:rPr>
+        <w:t>ALTER TABLE `prescriptions` ADD CONSTRAINT `PRESCRIPTIONS_fk1</w:t>
+      </w:r>
+      <w:proofErr w:type="gramStart"/>
+      <w:r>
+        <w:rPr>
+          <w:sz w:val="22"/>
+          <w:szCs w:val="20"/>
+        </w:rPr>
+        <w:t>`  FOREIGN</w:t>
+      </w:r>
+      <w:proofErr w:type="gramEnd"/>
+      <w:r>
+        <w:rPr>
+          <w:sz w:val="22"/>
+          <w:szCs w:val="20"/>
+        </w:rPr>
+        <w:t xml:space="preserve"> KEY (`doctor_id`) REFERENCES `treatments`(`doctor_id`) ON DELETE CASCADE</w:t>
+      </w:r>
+    </w:p>
+    <w:p>
+      <w:pPr>
+        <w:rPr>
+          <w:sz w:val="22"/>
+          <w:szCs w:val="20"/>
+        </w:rPr>
+      </w:pPr>
+    </w:p>
+    <w:p>
+      <w:pPr>
+        <w:rPr>
+          <w:sz w:val="22"/>
+          <w:szCs w:val="20"/>
+        </w:rPr>
+      </w:pPr>
+      <w:r>
+        <w:rPr>
+          <w:sz w:val="22"/>
+          <w:szCs w:val="20"/>
+        </w:rPr>
+        <w:t>ALTER TABLE `prescriptions` ADD CONSTRAINT `PRESCRIPTIONS_fk0</w:t>
+      </w:r>
+      <w:proofErr w:type="gramStart"/>
+      <w:r>
+        <w:rPr>
+          <w:sz w:val="22"/>
+          <w:szCs w:val="20"/>
+        </w:rPr>
+        <w:t>`  FOREIGN</w:t>
+      </w:r>
+      <w:proofErr w:type="gramEnd"/>
+      <w:r>
+        <w:rPr>
+          <w:sz w:val="22"/>
+          <w:szCs w:val="20"/>
+        </w:rPr>
+        <w:t xml:space="preserve"> KEY (`treatment_date`) REFERENCES `treatments`(`date`) ON DELETE CASCADE</w:t>
+      </w:r>
+    </w:p>
+    <w:p>
+      <w:pPr>
+        <w:rPr>
+          <w:sz w:val="22"/>
+          <w:szCs w:val="20"/>
+        </w:rPr>
+      </w:pPr>
+    </w:p>
+    <w:p>
+      <w:pPr>
+        <w:rPr>
+          <w:sz w:val="22"/>
+          <w:szCs w:val="20"/>
+        </w:rPr>
+      </w:pPr>
+      <w:r>
+        <w:rPr>
+          <w:sz w:val="22"/>
+          <w:szCs w:val="20"/>
+        </w:rPr>
+        <w:t>ALTER TABLE `adoption_ads` ADD CONSTRAINT arc_adoption_ad CHECK (shelter_id is NULL OR client_id is NULL</w:t>
+      </w:r>
+      <w:proofErr w:type="gramStart"/>
+      <w:r>
+        <w:rPr>
+          <w:sz w:val="22"/>
+          <w:szCs w:val="20"/>
+        </w:rPr>
+        <w:t>);</w:t>
+      </w:r>
+      <w:proofErr w:type="gramEnd"/>
+    </w:p>
+    <w:p>
+      <w:pPr>
+        <w:rPr>
+          <w:sz w:val="22"/>
+          <w:szCs w:val="20"/>
+        </w:rPr>
+      </w:pPr>
+    </w:p>
+    <w:p>
+      <w:pPr>
+        <w:rPr>
+          <w:sz w:val="22"/>
+          <w:szCs w:val="20"/>
+        </w:rPr>
+      </w:pPr>
+      <w:r>
+        <w:rPr>
+          <w:sz w:val="22"/>
+          <w:szCs w:val="20"/>
+        </w:rPr>
+        <w:t>ALTER TABLE `pets` ADD CONSTRAINT arc_pet CHECK (shelter_id is NULL OR owner_id is NULL</w:t>
+      </w:r>
+      <w:proofErr w:type="gramStart"/>
+      <w:r>
+        <w:rPr>
+          <w:sz w:val="22"/>
+          <w:szCs w:val="20"/>
+        </w:rPr>
+        <w:t>);</w:t>
+      </w:r>
+      <w:proofErr w:type="gramEnd"/>
+    </w:p>
+    <w:p>
+      <w:pPr>
+        <w:rPr>
+          <w:sz w:val="22"/>
+          <w:szCs w:val="20"/>
+        </w:rPr>
+      </w:pPr>
+    </w:p>
+    <w:p>
+      <w:pPr>
+        <w:rPr>
+          <w:sz w:val="22"/>
+          <w:szCs w:val="20"/>
+        </w:rPr>
+      </w:pPr>
+      <w:r>
+        <w:rPr>
+          <w:sz w:val="22"/>
+          <w:szCs w:val="20"/>
+        </w:rPr>
+        <w:t xml:space="preserve">ALTER TABLE `users` ADD CONSTRAINT users_subtypes CHECK ((user_type = "client" AND stmem_type is </w:t>
+      </w:r>
+      <w:proofErr w:type="gramStart"/>
+      <w:r>
+        <w:rPr>
+          <w:sz w:val="22"/>
+          <w:szCs w:val="20"/>
+        </w:rPr>
+        <w:t>NULL )</w:t>
+      </w:r>
+      <w:proofErr w:type="gramEnd"/>
+      <w:r>
+        <w:rPr>
+          <w:sz w:val="22"/>
+          <w:szCs w:val="20"/>
+        </w:rPr>
+        <w:t xml:space="preserve"> or (user_type = "stmem" AND stmem_type is not NULL) );</w:t>
+      </w:r>
+    </w:p>
+    <w:p>
+      <w:pPr>
+        <w:jc w:val="left"/>
+      </w:pPr>
+    </w:p>
+    <w:p>
+      <w:pPr>
+        <w:jc w:val="left"/>
+      </w:pPr>
+      <w:r>
+        <w:br/>
+      </w:r>
+      <w:r>
+        <w:br/>
+      </w:r>
+      <w:r>
+        <w:br/>
+      </w:r>
+    </w:p>
+    <w:p>
+      <w:pPr>
+        <w:jc w:val="left"/>
+      </w:pPr>
+      <w:r>
+        <w:lastRenderedPageBreak/>
+        <w:t xml:space="preserve">To make sure the database was modeled and designed correctly, some tests were </w:t>
+      </w:r>
+      <w:r>
+        <w:t>done. Here is an example:</w:t>
+      </w:r>
+    </w:p>
+    <w:p>
+      <w:pPr>
+        <w:jc w:val="left"/>
+      </w:pPr>
+      <w:proofErr w:type="gramStart"/>
+      <w:r>
+        <w:t>The following query,</w:t>
+      </w:r>
+      <w:proofErr w:type="gramEnd"/>
+      <w:r>
+        <w:t xml:space="preserve"> returns all the appointments done in the pet clinic with its relative data, such as the doctor’s name, client’s name, pet’s name, the date of the appointment, its fee and its type.</w:t>
+      </w:r>
+    </w:p>
+    <w:p>
+      <w:pPr>
+        <w:jc w:val="left"/>
+      </w:pPr>
+      <w:r>
+        <w:rPr>
+          <w:noProof/>
+        </w:rPr>
+        <w:drawing>
+          <wp:anchor distT="0" distB="0" distL="114300" distR="114300" simplePos="0" relativeHeight="251713536" behindDoc="1" locked="0" layoutInCell="1" allowOverlap="1" wp14:anchorId="7DBD36D1" wp14:editId="7F92E308">
+            <wp:simplePos x="0" y="0"/>
+            <wp:positionH relativeFrom="page">
+              <wp:posOffset>245110</wp:posOffset>
+            </wp:positionH>
+            <wp:positionV relativeFrom="paragraph">
+              <wp:posOffset>135255</wp:posOffset>
+            </wp:positionV>
+            <wp:extent cx="7409466" cy="3019199"/>
+            <wp:effectExtent l="0" t="0" r="1270" b="0"/>
+            <wp:wrapNone/>
+            <wp:docPr id="18" name="Picture 18" descr="Graphical user interface, text, application, email&#10;&#10;Description automatically generated"/>
+            <wp:cNvGraphicFramePr>
+              <a:graphicFrameLocks xmlns:a="http://schemas.openxmlformats.org/drawingml/2006/main" noChangeAspect="1"/>
+            </wp:cNvGraphicFramePr>
+            <a:graphic xmlns:a="http://schemas.openxmlformats.org/drawingml/2006/main">
+              <a:graphicData uri="http://schemas.openxmlformats.org/drawingml/2006/picture">
+                <pic:pic xmlns:pic="http://schemas.openxmlformats.org/drawingml/2006/picture">
+                  <pic:nvPicPr>
+                    <pic:cNvPr id="1" name="Picture 1" descr="Graphical user interface, text, application, email&#10;&#10;Description automatically generated"/>
+                    <pic:cNvPicPr/>
+                  </pic:nvPicPr>
+                  <pic:blipFill>
+                    <a:blip r:embed="rId25">
+                      <a:extLst>
+                        <a:ext uri="{28A0092B-C50C-407E-A947-70E740481C1C}">
+                          <a14:useLocalDpi xmlns:a14="http://schemas.microsoft.com/office/drawing/2010/main" val="0"/>
+                        </a:ext>
+                      </a:extLst>
+                    </a:blip>
+                    <a:stretch>
+                      <a:fillRect/>
+                    </a:stretch>
+                  </pic:blipFill>
+                  <pic:spPr>
+                    <a:xfrm>
+                      <a:off x="0" y="0"/>
+                      <a:ext cx="7409466" cy="3019199"/>
+                    </a:xfrm>
+                    <a:prstGeom prst="rect">
+                      <a:avLst/>
+                    </a:prstGeom>
+                  </pic:spPr>
+                </pic:pic>
+              </a:graphicData>
+            </a:graphic>
+            <wp14:sizeRelH relativeFrom="page">
+              <wp14:pctWidth>0</wp14:pctWidth>
+            </wp14:sizeRelH>
+            <wp14:sizeRelV relativeFrom="page">
+              <wp14:pctHeight>0</wp14:pctHeight>
+            </wp14:sizeRelV>
+          </wp:anchor>
+        </w:drawing>
+      </w:r>
+      <w:r>
+        <w:t xml:space="preserve"> </w:t>
+      </w:r>
+    </w:p>
+    <w:p>
+      <w:pPr>
+        <w:jc w:val="left"/>
+      </w:pPr>
+    </w:p>
+    <w:p>
+      <w:pPr>
+        <w:jc w:val="left"/>
+      </w:pPr>
+    </w:p>
+    <w:p>
+      <w:pPr>
+        <w:jc w:val="left"/>
+      </w:pPr>
+    </w:p>
+    <w:p>
+      <w:pPr>
+        <w:jc w:val="left"/>
+      </w:pPr>
+    </w:p>
+    <w:p>
+      <w:pPr>
+        <w:jc w:val="left"/>
+      </w:pPr>
+    </w:p>
+    <w:p>
+      <w:pPr>
+        <w:jc w:val="left"/>
+      </w:pPr>
+    </w:p>
+    <w:p>
+      <w:pPr>
+        <w:jc w:val="left"/>
+      </w:pPr>
+    </w:p>
+    <w:p>
+      <w:pPr>
+        <w:jc w:val="left"/>
+      </w:pPr>
+    </w:p>
+    <w:p>
+      <w:pPr>
+        <w:jc w:val="left"/>
+      </w:pPr>
+    </w:p>
+    <w:p>
+      <w:pPr>
+        <w:jc w:val="left"/>
+      </w:pPr>
+    </w:p>
+    <w:p>
+      <w:pPr>
+        <w:jc w:val="left"/>
+      </w:pPr>
+    </w:p>
+    <w:p>
+      <w:pPr>
+        <w:jc w:val="left"/>
+      </w:pPr>
+      <w:r>
+        <w:br/>
+        <w:t>The result was as following:</w:t>
+      </w:r>
+    </w:p>
+    <w:p>
+      <w:pPr>
+        <w:jc w:val="left"/>
+      </w:pPr>
+      <w:r>
+        <w:rPr>
+          <w:noProof/>
+        </w:rPr>
+        <w:drawing>
+          <wp:anchor distT="0" distB="0" distL="114300" distR="114300" simplePos="0" relativeHeight="251715584" behindDoc="1" locked="0" layoutInCell="1" allowOverlap="1" wp14:anchorId="1FAEBDAF" wp14:editId="4B7377D2">
+            <wp:simplePos x="0" y="0"/>
+            <wp:positionH relativeFrom="column">
+              <wp:posOffset>-161925</wp:posOffset>
+            </wp:positionH>
+            <wp:positionV relativeFrom="paragraph">
+              <wp:posOffset>205740</wp:posOffset>
+            </wp:positionV>
+            <wp:extent cx="5298392" cy="723569"/>
+            <wp:effectExtent l="0" t="0" r="0" b="635"/>
+            <wp:wrapNone/>
+            <wp:docPr id="19" name="Picture 19" descr="Table&#10;&#10;Description automatically generated"/>
+            <wp:cNvGraphicFramePr>
+              <a:graphicFrameLocks xmlns:a="http://schemas.openxmlformats.org/drawingml/2006/main" noChangeAspect="1"/>
+            </wp:cNvGraphicFramePr>
+            <a:graphic xmlns:a="http://schemas.openxmlformats.org/drawingml/2006/main">
+              <a:graphicData uri="http://schemas.openxmlformats.org/drawingml/2006/picture">
+                <pic:pic xmlns:pic="http://schemas.openxmlformats.org/drawingml/2006/picture">
+                  <pic:nvPicPr>
+                    <pic:cNvPr id="2" name="Picture 2" descr="Table&#10;&#10;Description automatically generated"/>
+                    <pic:cNvPicPr/>
+                  </pic:nvPicPr>
+                  <pic:blipFill>
+                    <a:blip r:embed="rId26">
+                      <a:extLst>
+                        <a:ext uri="{28A0092B-C50C-407E-A947-70E740481C1C}">
+                          <a14:useLocalDpi xmlns:a14="http://schemas.microsoft.com/office/drawing/2010/main" val="0"/>
+                        </a:ext>
+                      </a:extLst>
+                    </a:blip>
+                    <a:stretch>
+                      <a:fillRect/>
+                    </a:stretch>
+                  </pic:blipFill>
+                  <pic:spPr>
+                    <a:xfrm>
+                      <a:off x="0" y="0"/>
+                      <a:ext cx="5298392" cy="723569"/>
+                    </a:xfrm>
+                    <a:prstGeom prst="rect">
+                      <a:avLst/>
+                    </a:prstGeom>
+                  </pic:spPr>
+                </pic:pic>
+              </a:graphicData>
+            </a:graphic>
+            <wp14:sizeRelH relativeFrom="page">
+              <wp14:pctWidth>0</wp14:pctWidth>
+            </wp14:sizeRelH>
+            <wp14:sizeRelV relativeFrom="page">
+              <wp14:pctHeight>0</wp14:pctHeight>
+            </wp14:sizeRelV>
+          </wp:anchor>
+        </w:drawing>
+      </w:r>
+    </w:p>
+    <w:p>
+      <w:pPr>
+        <w:jc w:val="left"/>
+      </w:pPr>
+    </w:p>
+    <w:p>
+      <w:pPr>
+        <w:jc w:val="left"/>
+      </w:pPr>
+    </w:p>
+    <w:p>
+      <w:pPr>
+        <w:jc w:val="left"/>
+      </w:pPr>
+    </w:p>
+    <w:p>
+      <w:pPr>
+        <w:jc w:val="left"/>
+      </w:pPr>
+    </w:p>
+    <w:p>
+      <w:pPr>
+        <w:jc w:val="left"/>
+      </w:pPr>
+    </w:p>
+    <w:p/>
+    <w:p/>
+    <w:p/>
+    <w:p/>
+    <w:p/>
+    <w:p>
+      <w:r>
+        <w:lastRenderedPageBreak/>
+        <w:t>Another example:</w:t>
+      </w:r>
+    </w:p>
+    <w:p>
+      <w:r>
+        <w:t>This query returns all the relative data that shows all the pets in the database with their training, treatment, name, breed, and type.</w:t>
+      </w:r>
+    </w:p>
+    <w:p>
+      <w:r>
+        <w:rPr>
+          <w:noProof/>
+        </w:rPr>
+        <w:drawing>
+          <wp:anchor distT="0" distB="0" distL="114300" distR="114300" simplePos="0" relativeHeight="251717632" behindDoc="1" locked="0" layoutInCell="1" allowOverlap="1" wp14:anchorId="6408E807" wp14:editId="44BA48AF">
+            <wp:simplePos x="0" y="0"/>
+            <wp:positionH relativeFrom="margin">
+              <wp:posOffset>0</wp:posOffset>
+            </wp:positionH>
+            <wp:positionV relativeFrom="paragraph">
+              <wp:posOffset>-635</wp:posOffset>
+            </wp:positionV>
+            <wp:extent cx="5191125" cy="3286125"/>
+            <wp:effectExtent l="0" t="0" r="9525" b="9525"/>
+            <wp:wrapNone/>
+            <wp:docPr id="20" name="Picture 20" descr="Text&#10;&#10;Description automatically generated"/>
+            <wp:cNvGraphicFramePr>
+              <a:graphicFrameLocks xmlns:a="http://schemas.openxmlformats.org/drawingml/2006/main" noChangeAspect="1"/>
+            </wp:cNvGraphicFramePr>
+            <a:graphic xmlns:a="http://schemas.openxmlformats.org/drawingml/2006/main">
+              <a:graphicData uri="http://schemas.openxmlformats.org/drawingml/2006/picture">
+                <pic:pic xmlns:pic="http://schemas.openxmlformats.org/drawingml/2006/picture">
+                  <pic:nvPicPr>
+                    <pic:cNvPr id="3" name="Picture 3" descr="Text&#10;&#10;Description automatically generated"/>
+                    <pic:cNvPicPr/>
+                  </pic:nvPicPr>
+                  <pic:blipFill>
+                    <a:blip r:embed="rId27">
+                      <a:extLst>
+                        <a:ext uri="{28A0092B-C50C-407E-A947-70E740481C1C}">
+                          <a14:useLocalDpi xmlns:a14="http://schemas.microsoft.com/office/drawing/2010/main" val="0"/>
+                        </a:ext>
+                      </a:extLst>
+                    </a:blip>
+                    <a:stretch>
+                      <a:fillRect/>
+                    </a:stretch>
+                  </pic:blipFill>
+                  <pic:spPr>
+                    <a:xfrm>
+                      <a:off x="0" y="0"/>
+                      <a:ext cx="5191125" cy="3286125"/>
+                    </a:xfrm>
+                    <a:prstGeom prst="rect">
+                      <a:avLst/>
+                    </a:prstGeom>
+                  </pic:spPr>
+                </pic:pic>
+              </a:graphicData>
+            </a:graphic>
+            <wp14:sizeRelH relativeFrom="page">
+              <wp14:pctWidth>0</wp14:pctWidth>
+            </wp14:sizeRelH>
+            <wp14:sizeRelV relativeFrom="page">
+              <wp14:pctHeight>0</wp14:pctHeight>
+            </wp14:sizeRelV>
+          </wp:anchor>
+        </w:drawing>
+      </w:r>
+    </w:p>
+    <w:p/>
+    <w:p/>
+    <w:p/>
+    <w:p/>
+    <w:p/>
+    <w:p/>
+    <w:p/>
+    <w:p/>
+    <w:p/>
+    <w:p/>
+    <w:p/>
+    <w:p/>
+    <w:p/>
+    <w:p>
+      <w:r>
+        <w:t>The result was as the following:</w:t>
+      </w:r>
+    </w:p>
+    <w:p>
+      <w:r>
+        <w:rPr>
+          <w:noProof/>
+        </w:rPr>
+        <w:drawing>
+          <wp:anchor distT="0" distB="0" distL="114300" distR="114300" simplePos="0" relativeHeight="251719680" behindDoc="1" locked="0" layoutInCell="1" allowOverlap="1" wp14:anchorId="315F1753" wp14:editId="7E52A938">
+            <wp:simplePos x="0" y="0"/>
+            <wp:positionH relativeFrom="margin">
+              <wp:posOffset>-1390650</wp:posOffset>
+            </wp:positionH>
+            <wp:positionV relativeFrom="paragraph">
+              <wp:posOffset>415290</wp:posOffset>
+            </wp:positionV>
+            <wp:extent cx="7557770" cy="882015"/>
+            <wp:effectExtent l="0" t="0" r="5080" b="0"/>
+            <wp:wrapNone/>
+            <wp:docPr id="21" name="Picture 21"/>
+            <wp:cNvGraphicFramePr>
+              <a:graphicFrameLocks xmlns:a="http://schemas.openxmlformats.org/drawingml/2006/main" noChangeAspect="1"/>
+            </wp:cNvGraphicFramePr>
+            <a:graphic xmlns:a="http://schemas.openxmlformats.org/drawingml/2006/main">
+              <a:graphicData uri="http://schemas.openxmlformats.org/drawingml/2006/picture">
+                <pic:pic xmlns:pic="http://schemas.openxmlformats.org/drawingml/2006/picture">
+                  <pic:nvPicPr>
+                    <pic:cNvPr id="1" name=""/>
+                    <pic:cNvPicPr/>
+                  </pic:nvPicPr>
+                  <pic:blipFill>
+                    <a:blip r:embed="rId28">
+                      <a:extLst>
+                        <a:ext uri="{28A0092B-C50C-407E-A947-70E740481C1C}">
+                          <a14:useLocalDpi xmlns:a14="http://schemas.microsoft.com/office/drawing/2010/main" val="0"/>
+                        </a:ext>
+                      </a:extLst>
+                    </a:blip>
+                    <a:stretch>
+                      <a:fillRect/>
+                    </a:stretch>
+                  </pic:blipFill>
+                  <pic:spPr>
+                    <a:xfrm>
+                      <a:off x="0" y="0"/>
+                      <a:ext cx="7557770" cy="882015"/>
+                    </a:xfrm>
+                    <a:prstGeom prst="rect">
+                      <a:avLst/>
+                    </a:prstGeom>
+                  </pic:spPr>
+                </pic:pic>
+              </a:graphicData>
+            </a:graphic>
+            <wp14:sizeRelH relativeFrom="page">
+              <wp14:pctWidth>0</wp14:pctWidth>
+            </wp14:sizeRelH>
+            <wp14:sizeRelV relativeFrom="page">
+              <wp14:pctHeight>0</wp14:pctHeight>
+            </wp14:sizeRelV>
+          </wp:anchor>
+        </w:drawing>
+      </w:r>
+    </w:p>
+    <w:p/>
+    <w:p/>
+    <w:p/>
+    <w:p/>
+    <w:p/>
+    <w:p/>
+    <w:p/>
+    <w:p/>
+    <w:p/>
+    <w:p/>
     <w:p>
       <w:pPr>
         <w:pStyle w:val="Heading4"/>
-        <w:rPr>
-          <w:rtl/>
-        </w:rPr>
-      </w:pPr>
+      </w:pPr>
+      <w:bookmarkStart w:id="11" w:name="_Toc504655627"/>
       <w:r>
         <w:lastRenderedPageBreak/>
         <w:t>2..1.</w:t>
@@ -8985,9 +11527,16 @@
     </w:p>
     <w:p>
       <w:pPr>
+        <w:rPr>
+          <w:rtl/>
+        </w:rPr>
+      </w:pPr>
+    </w:p>
+    <w:p>
+      <w:pPr>
         <w:pStyle w:val="Heading5"/>
       </w:pPr>
-      <w:bookmarkStart w:id="10" w:name="_Hlk85387189"/>
+      <w:bookmarkStart w:id="12" w:name="_Hlk85387189"/>
       <w:r>
         <w:t>2..1.</w:t>
       </w:r>
@@ -9003,7 +11552,7 @@
       <w:r>
         <w:t xml:space="preserve"> </w:t>
       </w:r>
-      <w:bookmarkEnd w:id="10"/>
+      <w:bookmarkEnd w:id="12"/>
       <w:r>
         <w:t>First Sprint:</w:t>
       </w:r>
@@ -9020,7 +11569,6 @@
           <w:color w:val="000000" w:themeColor="text1"/>
         </w:rPr>
       </w:pPr>
-      <w:bookmarkStart w:id="11" w:name="_Toc504655627"/>
       <w:r>
         <w:rPr>
           <w:rFonts w:asciiTheme="majorBidi" w:hAnsiTheme="majorBidi"/>
@@ -9041,22 +11589,13 @@
           <w:iCs w:val="0"/>
           <w:color w:val="000000" w:themeColor="text1"/>
         </w:rPr>
-        <w:t xml:space="preserve"> (Analysis)</w:t>
-      </w:r>
-      <w:r>
-        <w:rPr>
-          <w:rFonts w:asciiTheme="majorBidi" w:hAnsiTheme="majorBidi"/>
-          <w:b/>
-          <w:bCs/>
-          <w:i w:val="0"/>
-          <w:iCs w:val="0"/>
-          <w:color w:val="000000" w:themeColor="text1"/>
-        </w:rPr>
-        <w:t>:</w:t>
-      </w:r>
-    </w:p>
-    <w:p/>
-    <w:p>
+        <w:t xml:space="preserve"> (Analysis):</w:t>
+      </w:r>
+    </w:p>
+    <w:p>
+      <w:r>
+        <w:br/>
+      </w:r>
       <w:r>
         <w:t>In this phase a use case diagram was created to represent the requirements for this sprint</w:t>
       </w:r>
@@ -9092,7 +11631,7 @@
                     </pic:cNvPicPr>
                   </pic:nvPicPr>
                   <pic:blipFill>
-                    <a:blip r:embed="rId22">
+                    <a:blip r:embed="rId29">
                       <a:extLst>
                         <a:ext uri="{28A0092B-C50C-407E-A947-70E740481C1C}">
                           <a14:useLocalDpi xmlns:a14="http://schemas.microsoft.com/office/drawing/2010/main" val="0"/>
@@ -9306,11 +11845,7 @@
           </mc:Choice>
           <mc:Fallback>
             <w:pict>
-              <v:shapetype w14:anchorId="2B34743C" id="_x0000_t202" coordsize="21600,21600" o:spt="202" path="m,l,21600r21600,l21600,xe">
-                <v:stroke joinstyle="miter"/>
-                <v:path gradientshapeok="t" o:connecttype="rect"/>
-              </v:shapetype>
-              <v:shape id="_x0000_s1027" type="#_x0000_t202" style="position:absolute;left:0;text-align:left;margin-left:83.25pt;margin-top:.95pt;width:289.65pt;height:23.25pt;z-index:-251617280;visibility:visible;mso-wrap-style:square;mso-width-percent:0;mso-height-percent:0;mso-wrap-distance-left:9pt;mso-wrap-distance-top:3.6pt;mso-wrap-distance-right:9pt;mso-wrap-distance-bottom:3.6pt;mso-position-horizontal:absolute;mso-position-horizontal-relative:margin;mso-position-vertical:absolute;mso-position-vertical-relative:text;mso-width-percent:0;mso-height-percent:0;mso-width-relative:margin;mso-height-relative:margin;v-text-anchor:top" o:gfxdata="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" stroked="f">
+              <v:shape w14:anchorId="2B34743C" id="_x0000_s1027" type="#_x0000_t202" style="position:absolute;left:0;text-align:left;margin-left:83.25pt;margin-top:.95pt;width:289.65pt;height:23.25pt;z-index:-251617280;visibility:visible;mso-wrap-style:square;mso-width-percent:0;mso-height-percent:0;mso-wrap-distance-left:9pt;mso-wrap-distance-top:3.6pt;mso-wrap-distance-right:9pt;mso-wrap-distance-bottom:3.6pt;mso-position-horizontal:absolute;mso-position-horizontal-relative:margin;mso-position-vertical:absolute;mso-position-vertical-relative:text;mso-width-percent:0;mso-height-percent:0;mso-width-relative:margin;mso-height-relative:margin;v-text-anchor:top" o:gfxdata="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" stroked="f">
                 <v:textbox>
                   <w:txbxContent>
                     <w:p>
@@ -9415,7 +11950,11 @@
       </w:r>
     </w:p>
     <w:p/>
-    <w:p/>
+    <w:p>
+      <w:r>
+        <w:br/>
+      </w:r>
+    </w:p>
     <w:p>
       <w:pPr>
         <w:pStyle w:val="Heading7"/>
@@ -9461,6 +12000,1126 @@
           <w:color w:val="000000" w:themeColor="text1"/>
         </w:rPr>
         <w:t>In Progress (Build/Design):</w:t>
+      </w:r>
+    </w:p>
+    <w:p>
+      <w:r>
+        <w:rPr>
+          <w:rFonts w:asciiTheme="majorBidi" w:hAnsiTheme="majorBidi"/>
+          <w:b/>
+          <w:bCs/>
+          <w:i/>
+          <w:iCs/>
+          <w:noProof/>
+          <w:color w:val="000000" w:themeColor="text1"/>
+        </w:rPr>
+        <w:drawing>
+          <wp:anchor distT="0" distB="0" distL="114300" distR="114300" simplePos="0" relativeHeight="251720704" behindDoc="1" locked="0" layoutInCell="1" allowOverlap="1" wp14:anchorId="6C9FF116" wp14:editId="4C7E86DA">
+            <wp:simplePos x="0" y="0"/>
+            <wp:positionH relativeFrom="page">
+              <wp:align>center</wp:align>
+            </wp:positionH>
+            <wp:positionV relativeFrom="paragraph">
+              <wp:posOffset>222885</wp:posOffset>
+            </wp:positionV>
+            <wp:extent cx="5657850" cy="3371850"/>
+            <wp:effectExtent l="0" t="0" r="0" b="0"/>
+            <wp:wrapNone/>
+            <wp:docPr id="22" name="Picture 22"/>
+            <wp:cNvGraphicFramePr>
+              <a:graphicFrameLocks xmlns:a="http://schemas.openxmlformats.org/drawingml/2006/main" noChangeAspect="1"/>
+            </wp:cNvGraphicFramePr>
+            <a:graphic xmlns:a="http://schemas.openxmlformats.org/drawingml/2006/main">
+              <a:graphicData uri="http://schemas.openxmlformats.org/drawingml/2006/picture">
+                <pic:pic xmlns:pic="http://schemas.openxmlformats.org/drawingml/2006/picture">
+                  <pic:nvPicPr>
+                    <pic:cNvPr id="0" name="Picture 7"/>
+                    <pic:cNvPicPr>
+                      <a:picLocks noChangeAspect="1" noChangeArrowheads="1"/>
+                    </pic:cNvPicPr>
+                  </pic:nvPicPr>
+                  <pic:blipFill rotWithShape="1">
+                    <a:blip r:embed="rId30">
+                      <a:extLst>
+                        <a:ext uri="{28A0092B-C50C-407E-A947-70E740481C1C}">
+                          <a14:useLocalDpi xmlns:a14="http://schemas.microsoft.com/office/drawing/2010/main" val="0"/>
+                        </a:ext>
+                      </a:extLst>
+                    </a:blip>
+                    <a:srcRect l="9318" t="3159" r="2820" b="3667"/>
+                    <a:stretch/>
+                  </pic:blipFill>
+                  <pic:spPr bwMode="auto">
+                    <a:xfrm>
+                      <a:off x="0" y="0"/>
+                      <a:ext cx="5657850" cy="3371850"/>
+                    </a:xfrm>
+                    <a:prstGeom prst="rect">
+                      <a:avLst/>
+                    </a:prstGeom>
+                    <a:noFill/>
+                    <a:ln>
+                      <a:noFill/>
+                    </a:ln>
+                    <a:extLst>
+                      <a:ext uri="{53640926-AAD7-44D8-BBD7-CCE9431645EC}">
+                        <a14:shadowObscured xmlns:a14="http://schemas.microsoft.com/office/drawing/2010/main"/>
+                      </a:ext>
+                    </a:extLst>
+                  </pic:spPr>
+                </pic:pic>
+              </a:graphicData>
+            </a:graphic>
+            <wp14:sizeRelH relativeFrom="page">
+              <wp14:pctWidth>0</wp14:pctWidth>
+            </wp14:sizeRelH>
+            <wp14:sizeRelV relativeFrom="page">
+              <wp14:pctHeight>0</wp14:pctHeight>
+            </wp14:sizeRelV>
+          </wp:anchor>
+        </w:drawing>
+      </w:r>
+    </w:p>
+    <w:p/>
+    <w:p/>
+    <w:p/>
+    <w:p/>
+    <w:p/>
+    <w:p/>
+    <w:p/>
+    <w:p/>
+    <w:p/>
+    <w:p/>
+    <w:p/>
+    <w:p/>
+    <w:p/>
+    <w:p>
+      <w:r>
+        <w:rPr>
+          <w:noProof/>
+        </w:rPr>
+        <mc:AlternateContent>
+          <mc:Choice Requires="wps">
+            <w:drawing>
+              <wp:anchor distT="45720" distB="45720" distL="114300" distR="114300" simplePos="0" relativeHeight="251722752" behindDoc="1" locked="0" layoutInCell="1" allowOverlap="1" wp14:anchorId="1A681C25" wp14:editId="703329ED">
+                <wp:simplePos x="0" y="0"/>
+                <wp:positionH relativeFrom="margin">
+                  <wp:posOffset>902971</wp:posOffset>
+                </wp:positionH>
+                <wp:positionV relativeFrom="paragraph">
+                  <wp:posOffset>10160</wp:posOffset>
+                </wp:positionV>
+                <wp:extent cx="2781300" cy="295275"/>
+                <wp:effectExtent l="0" t="0" r="0" b="9525"/>
+                <wp:wrapNone/>
+                <wp:docPr id="23" name="Text Box 2"/>
+                <wp:cNvGraphicFramePr>
+                  <a:graphicFrameLocks xmlns:a="http://schemas.openxmlformats.org/drawingml/2006/main"/>
+                </wp:cNvGraphicFramePr>
+                <a:graphic xmlns:a="http://schemas.openxmlformats.org/drawingml/2006/main">
+                  <a:graphicData uri="http://schemas.microsoft.com/office/word/2010/wordprocessingShape">
+                    <wps:wsp>
+                      <wps:cNvSpPr txBox="1">
+                        <a:spLocks noChangeArrowheads="1"/>
+                      </wps:cNvSpPr>
+                      <wps:spPr bwMode="auto">
+                        <a:xfrm>
+                          <a:off x="0" y="0"/>
+                          <a:ext cx="2781300" cy="295275"/>
+                        </a:xfrm>
+                        <a:prstGeom prst="rect">
+                          <a:avLst/>
+                        </a:prstGeom>
+                        <a:solidFill>
+                          <a:srgbClr val="FFFFFF"/>
+                        </a:solidFill>
+                        <a:ln w="9525">
+                          <a:noFill/>
+                          <a:miter lim="800000"/>
+                          <a:headEnd/>
+                          <a:tailEnd/>
+                        </a:ln>
+                      </wps:spPr>
+                      <wps:txbx>
+                        <w:txbxContent>
+                          <w:p>
+                            <w:pPr>
+                              <w:jc w:val="left"/>
+                            </w:pPr>
+                            <w:r>
+                              <w:rPr>
+                                <w:szCs w:val="24"/>
+                              </w:rPr>
+                              <w:t>Figure</w:t>
+                            </w:r>
+                            <w:r>
+                              <w:rPr>
+                                <w:szCs w:val="24"/>
+                              </w:rPr>
+                              <w:t xml:space="preserve"> </w:t>
+                            </w:r>
+                            <w:proofErr w:type="gramStart"/>
+                            <w:r>
+                              <w:rPr>
+                                <w:szCs w:val="24"/>
+                              </w:rPr>
+                              <w:t>2.</w:t>
+                            </w:r>
+                            <w:r>
+                              <w:rPr>
+                                <w:szCs w:val="24"/>
+                              </w:rPr>
+                              <w:t>.</w:t>
+                            </w:r>
+                            <w:proofErr w:type="gramEnd"/>
+                            <w:r>
+                              <w:rPr>
+                                <w:szCs w:val="24"/>
+                              </w:rPr>
+                              <w:fldChar w:fldCharType="begin"/>
+                            </w:r>
+                            <w:r>
+                              <w:rPr>
+                                <w:szCs w:val="24"/>
+                              </w:rPr>
+                              <w:instrText xml:space="preserve"> SEQ Şekil \* ARABIC </w:instrText>
+                            </w:r>
+                            <w:r>
+                              <w:rPr>
+                                <w:szCs w:val="24"/>
+                              </w:rPr>
+                              <w:fldChar w:fldCharType="separate"/>
+                            </w:r>
+                            <w:r>
+                              <w:rPr>
+                                <w:szCs w:val="24"/>
+                              </w:rPr>
+                              <w:t>1</w:t>
+                            </w:r>
+                            <w:r>
+                              <w:rPr>
+                                <w:szCs w:val="24"/>
+                              </w:rPr>
+                              <w:fldChar w:fldCharType="end"/>
+                            </w:r>
+                            <w:r>
+                              <w:rPr>
+                                <w:szCs w:val="24"/>
+                              </w:rPr>
+                              <w:t>.</w:t>
+                            </w:r>
+                            <w:r>
+                              <w:rPr>
+                                <w:szCs w:val="24"/>
+                              </w:rPr>
+                              <w:t>2.1.</w:t>
+                            </w:r>
+                            <w:r>
+                              <w:rPr>
+                                <w:szCs w:val="24"/>
+                              </w:rPr>
+                              <w:t>B</w:t>
+                            </w:r>
+                            <w:r>
+                              <w:rPr>
+                                <w:szCs w:val="24"/>
+                              </w:rPr>
+                              <w:t xml:space="preserve">. </w:t>
+                            </w:r>
+                            <w:r>
+                              <w:rPr>
+                                <w:szCs w:val="24"/>
+                              </w:rPr>
+                              <w:t>Signup page design</w:t>
+                            </w:r>
+                          </w:p>
+                          <w:p/>
+                        </w:txbxContent>
+                      </wps:txbx>
+                      <wps:bodyPr rot="0" vert="horz" wrap="square" lIns="91440" tIns="45720" rIns="91440" bIns="45720" anchor="t" anchorCtr="0">
+                        <a:noAutofit/>
+                      </wps:bodyPr>
+                    </wps:wsp>
+                  </a:graphicData>
+                </a:graphic>
+                <wp14:sizeRelH relativeFrom="margin">
+                  <wp14:pctWidth>0</wp14:pctWidth>
+                </wp14:sizeRelH>
+                <wp14:sizeRelV relativeFrom="margin">
+                  <wp14:pctHeight>0</wp14:pctHeight>
+                </wp14:sizeRelV>
+              </wp:anchor>
+            </w:drawing>
+          </mc:Choice>
+          <mc:Fallback>
+            <w:pict>
+              <v:shape w14:anchorId="1A681C25" id="_x0000_s1028" type="#_x0000_t202" style="position:absolute;left:0;text-align:left;margin-left:71.1pt;margin-top:.8pt;width:219pt;height:23.25pt;z-index:-251593728;visibility:visible;mso-wrap-style:square;mso-width-percent:0;mso-height-percent:0;mso-wrap-distance-left:9pt;mso-wrap-distance-top:3.6pt;mso-wrap-distance-right:9pt;mso-wrap-distance-bottom:3.6pt;mso-position-horizontal:absolute;mso-position-horizontal-relative:margin;mso-position-vertical:absolute;mso-position-vertical-relative:text;mso-width-percent:0;mso-height-percent:0;mso-width-relative:margin;mso-height-relative:margin;v-text-anchor:top" o:gfxdata="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" stroked="f">
+                <v:textbox>
+                  <w:txbxContent>
+                    <w:p>
+                      <w:pPr>
+                        <w:jc w:val="left"/>
+                      </w:pPr>
+                      <w:r>
+                        <w:rPr>
+                          <w:szCs w:val="24"/>
+                        </w:rPr>
+                        <w:t>Figure</w:t>
+                      </w:r>
+                      <w:r>
+                        <w:rPr>
+                          <w:szCs w:val="24"/>
+                        </w:rPr>
+                        <w:t xml:space="preserve"> </w:t>
+                      </w:r>
+                      <w:proofErr w:type="gramStart"/>
+                      <w:r>
+                        <w:rPr>
+                          <w:szCs w:val="24"/>
+                        </w:rPr>
+                        <w:t>2.</w:t>
+                      </w:r>
+                      <w:r>
+                        <w:rPr>
+                          <w:szCs w:val="24"/>
+                        </w:rPr>
+                        <w:t>.</w:t>
+                      </w:r>
+                      <w:proofErr w:type="gramEnd"/>
+                      <w:r>
+                        <w:rPr>
+                          <w:szCs w:val="24"/>
+                        </w:rPr>
+                        <w:fldChar w:fldCharType="begin"/>
+                      </w:r>
+                      <w:r>
+                        <w:rPr>
+                          <w:szCs w:val="24"/>
+                        </w:rPr>
+                        <w:instrText xml:space="preserve"> SEQ Şekil \* ARABIC </w:instrText>
+                      </w:r>
+                      <w:r>
+                        <w:rPr>
+                          <w:szCs w:val="24"/>
+                        </w:rPr>
+                        <w:fldChar w:fldCharType="separate"/>
+                      </w:r>
+                      <w:r>
+                        <w:rPr>
+                          <w:szCs w:val="24"/>
+                        </w:rPr>
+                        <w:t>1</w:t>
+                      </w:r>
+                      <w:r>
+                        <w:rPr>
+                          <w:szCs w:val="24"/>
+                        </w:rPr>
+                        <w:fldChar w:fldCharType="end"/>
+                      </w:r>
+                      <w:r>
+                        <w:rPr>
+                          <w:szCs w:val="24"/>
+                        </w:rPr>
+                        <w:t>.</w:t>
+                      </w:r>
+                      <w:r>
+                        <w:rPr>
+                          <w:szCs w:val="24"/>
+                        </w:rPr>
+                        <w:t>2.1.</w:t>
+                      </w:r>
+                      <w:r>
+                        <w:rPr>
+                          <w:szCs w:val="24"/>
+                        </w:rPr>
+                        <w:t>B</w:t>
+                      </w:r>
+                      <w:r>
+                        <w:rPr>
+                          <w:szCs w:val="24"/>
+                        </w:rPr>
+                        <w:t xml:space="preserve">. </w:t>
+                      </w:r>
+                      <w:r>
+                        <w:rPr>
+                          <w:szCs w:val="24"/>
+                        </w:rPr>
+                        <w:t>Signup page design</w:t>
+                      </w:r>
+                    </w:p>
+                    <w:p/>
+                  </w:txbxContent>
+                </v:textbox>
+                <w10:wrap anchorx="margin"/>
+              </v:shape>
+            </w:pict>
+          </mc:Fallback>
+        </mc:AlternateContent>
+      </w:r>
+    </w:p>
+    <w:p>
+      <w:r>
+        <w:rPr>
+          <w:noProof/>
+        </w:rPr>
+        <w:drawing>
+          <wp:anchor distT="0" distB="0" distL="114300" distR="114300" simplePos="0" relativeHeight="251723776" behindDoc="1" locked="0" layoutInCell="1" allowOverlap="1" wp14:anchorId="34A8946B" wp14:editId="00360419">
+            <wp:simplePos x="0" y="0"/>
+            <wp:positionH relativeFrom="page">
+              <wp:posOffset>1866900</wp:posOffset>
+            </wp:positionH>
+            <wp:positionV relativeFrom="paragraph">
+              <wp:posOffset>252095</wp:posOffset>
+            </wp:positionV>
+            <wp:extent cx="3800475" cy="2247900"/>
+            <wp:effectExtent l="0" t="0" r="9525" b="0"/>
+            <wp:wrapNone/>
+            <wp:docPr id="24" name="Picture 24" descr="Graphical user interface, website&#10;&#10;Description automatically generated"/>
+            <wp:cNvGraphicFramePr>
+              <a:graphicFrameLocks xmlns:a="http://schemas.openxmlformats.org/drawingml/2006/main" noChangeAspect="1"/>
+            </wp:cNvGraphicFramePr>
+            <a:graphic xmlns:a="http://schemas.openxmlformats.org/drawingml/2006/main">
+              <a:graphicData uri="http://schemas.openxmlformats.org/drawingml/2006/picture">
+                <pic:pic xmlns:pic="http://schemas.openxmlformats.org/drawingml/2006/picture">
+                  <pic:nvPicPr>
+                    <pic:cNvPr id="24" name="Picture 24" descr="Graphical user interface, website&#10;&#10;Description automatically generated"/>
+                    <pic:cNvPicPr>
+                      <a:picLocks noChangeAspect="1" noChangeArrowheads="1"/>
+                    </pic:cNvPicPr>
+                  </pic:nvPicPr>
+                  <pic:blipFill rotWithShape="1">
+                    <a:blip r:embed="rId31" cstate="print">
+                      <a:extLst>
+                        <a:ext uri="{28A0092B-C50C-407E-A947-70E740481C1C}">
+                          <a14:useLocalDpi xmlns:a14="http://schemas.microsoft.com/office/drawing/2010/main" val="0"/>
+                        </a:ext>
+                      </a:extLst>
+                    </a:blip>
+                    <a:srcRect l="13869" t="12335" r="13322" b="11059"/>
+                    <a:stretch/>
+                  </pic:blipFill>
+                  <pic:spPr bwMode="auto">
+                    <a:xfrm>
+                      <a:off x="0" y="0"/>
+                      <a:ext cx="3800475" cy="2247900"/>
+                    </a:xfrm>
+                    <a:prstGeom prst="rect">
+                      <a:avLst/>
+                    </a:prstGeom>
+                    <a:noFill/>
+                    <a:ln>
+                      <a:noFill/>
+                    </a:ln>
+                    <a:extLst>
+                      <a:ext uri="{53640926-AAD7-44D8-BBD7-CCE9431645EC}">
+                        <a14:shadowObscured xmlns:a14="http://schemas.microsoft.com/office/drawing/2010/main"/>
+                      </a:ext>
+                    </a:extLst>
+                  </pic:spPr>
+                </pic:pic>
+              </a:graphicData>
+            </a:graphic>
+            <wp14:sizeRelH relativeFrom="page">
+              <wp14:pctWidth>0</wp14:pctWidth>
+            </wp14:sizeRelH>
+            <wp14:sizeRelV relativeFrom="page">
+              <wp14:pctHeight>0</wp14:pctHeight>
+            </wp14:sizeRelV>
+          </wp:anchor>
+        </w:drawing>
+      </w:r>
+    </w:p>
+    <w:p/>
+    <w:p/>
+    <w:p/>
+    <w:p/>
+    <w:p/>
+    <w:p/>
+    <w:p/>
+    <w:p/>
+    <w:p/>
+    <w:p>
+      <w:r>
+        <w:rPr>
+          <w:noProof/>
+        </w:rPr>
+        <mc:AlternateContent>
+          <mc:Choice Requires="wps">
+            <w:drawing>
+              <wp:anchor distT="45720" distB="45720" distL="114300" distR="114300" simplePos="0" relativeHeight="251725824" behindDoc="1" locked="0" layoutInCell="1" allowOverlap="1" wp14:anchorId="71A5BB96" wp14:editId="0AB64FF9">
+                <wp:simplePos x="0" y="0"/>
+                <wp:positionH relativeFrom="margin">
+                  <wp:posOffset>864870</wp:posOffset>
+                </wp:positionH>
+                <wp:positionV relativeFrom="paragraph">
+                  <wp:posOffset>13970</wp:posOffset>
+                </wp:positionV>
+                <wp:extent cx="2781300" cy="295275"/>
+                <wp:effectExtent l="0" t="0" r="0" b="9525"/>
+                <wp:wrapNone/>
+                <wp:docPr id="25" name="Text Box 2"/>
+                <wp:cNvGraphicFramePr>
+                  <a:graphicFrameLocks xmlns:a="http://schemas.openxmlformats.org/drawingml/2006/main"/>
+                </wp:cNvGraphicFramePr>
+                <a:graphic xmlns:a="http://schemas.openxmlformats.org/drawingml/2006/main">
+                  <a:graphicData uri="http://schemas.microsoft.com/office/word/2010/wordprocessingShape">
+                    <wps:wsp>
+                      <wps:cNvSpPr txBox="1">
+                        <a:spLocks noChangeArrowheads="1"/>
+                      </wps:cNvSpPr>
+                      <wps:spPr bwMode="auto">
+                        <a:xfrm>
+                          <a:off x="0" y="0"/>
+                          <a:ext cx="2781300" cy="295275"/>
+                        </a:xfrm>
+                        <a:prstGeom prst="rect">
+                          <a:avLst/>
+                        </a:prstGeom>
+                        <a:solidFill>
+                          <a:srgbClr val="FFFFFF"/>
+                        </a:solidFill>
+                        <a:ln w="9525">
+                          <a:noFill/>
+                          <a:miter lim="800000"/>
+                          <a:headEnd/>
+                          <a:tailEnd/>
+                        </a:ln>
+                      </wps:spPr>
+                      <wps:txbx>
+                        <w:txbxContent>
+                          <w:p>
+                            <w:pPr>
+                              <w:jc w:val="left"/>
+                            </w:pPr>
+                            <w:r>
+                              <w:rPr>
+                                <w:szCs w:val="24"/>
+                              </w:rPr>
+                              <w:t>Figure</w:t>
+                            </w:r>
+                            <w:r>
+                              <w:rPr>
+                                <w:szCs w:val="24"/>
+                              </w:rPr>
+                              <w:t xml:space="preserve"> </w:t>
+                            </w:r>
+                            <w:proofErr w:type="gramStart"/>
+                            <w:r>
+                              <w:rPr>
+                                <w:szCs w:val="24"/>
+                              </w:rPr>
+                              <w:t>2.</w:t>
+                            </w:r>
+                            <w:r>
+                              <w:rPr>
+                                <w:szCs w:val="24"/>
+                              </w:rPr>
+                              <w:t>.</w:t>
+                            </w:r>
+                            <w:proofErr w:type="gramEnd"/>
+                            <w:r>
+                              <w:rPr>
+                                <w:szCs w:val="24"/>
+                              </w:rPr>
+                              <w:fldChar w:fldCharType="begin"/>
+                            </w:r>
+                            <w:r>
+                              <w:rPr>
+                                <w:szCs w:val="24"/>
+                              </w:rPr>
+                              <w:instrText xml:space="preserve"> SEQ Şekil \* ARABIC </w:instrText>
+                            </w:r>
+                            <w:r>
+                              <w:rPr>
+                                <w:szCs w:val="24"/>
+                              </w:rPr>
+                              <w:fldChar w:fldCharType="separate"/>
+                            </w:r>
+                            <w:r>
+                              <w:rPr>
+                                <w:szCs w:val="24"/>
+                              </w:rPr>
+                              <w:t>1</w:t>
+                            </w:r>
+                            <w:r>
+                              <w:rPr>
+                                <w:szCs w:val="24"/>
+                              </w:rPr>
+                              <w:fldChar w:fldCharType="end"/>
+                            </w:r>
+                            <w:r>
+                              <w:rPr>
+                                <w:szCs w:val="24"/>
+                              </w:rPr>
+                              <w:t>.</w:t>
+                            </w:r>
+                            <w:r>
+                              <w:rPr>
+                                <w:szCs w:val="24"/>
+                              </w:rPr>
+                              <w:t>2.1.</w:t>
+                            </w:r>
+                            <w:r>
+                              <w:rPr>
+                                <w:szCs w:val="24"/>
+                              </w:rPr>
+                              <w:t>C</w:t>
+                            </w:r>
+                            <w:r>
+                              <w:rPr>
+                                <w:szCs w:val="24"/>
+                              </w:rPr>
+                              <w:t xml:space="preserve">. </w:t>
+                            </w:r>
+                            <w:r>
+                              <w:rPr>
+                                <w:szCs w:val="24"/>
+                              </w:rPr>
+                              <w:t>Login</w:t>
+                            </w:r>
+                            <w:r>
+                              <w:rPr>
+                                <w:szCs w:val="24"/>
+                              </w:rPr>
+                              <w:t xml:space="preserve"> page design</w:t>
+                            </w:r>
+                          </w:p>
+                          <w:p/>
+                        </w:txbxContent>
+                      </wps:txbx>
+                      <wps:bodyPr rot="0" vert="horz" wrap="square" lIns="91440" tIns="45720" rIns="91440" bIns="45720" anchor="t" anchorCtr="0">
+                        <a:noAutofit/>
+                      </wps:bodyPr>
+                    </wps:wsp>
+                  </a:graphicData>
+                </a:graphic>
+                <wp14:sizeRelH relativeFrom="margin">
+                  <wp14:pctWidth>0</wp14:pctWidth>
+                </wp14:sizeRelH>
+                <wp14:sizeRelV relativeFrom="margin">
+                  <wp14:pctHeight>0</wp14:pctHeight>
+                </wp14:sizeRelV>
+              </wp:anchor>
+            </w:drawing>
+          </mc:Choice>
+          <mc:Fallback>
+            <w:pict>
+              <v:shape w14:anchorId="71A5BB96" id="_x0000_s1029" type="#_x0000_t202" style="position:absolute;left:0;text-align:left;margin-left:68.1pt;margin-top:1.1pt;width:219pt;height:23.25pt;z-index:-251590656;visibility:visible;mso-wrap-style:square;mso-width-percent:0;mso-height-percent:0;mso-wrap-distance-left:9pt;mso-wrap-distance-top:3.6pt;mso-wrap-distance-right:9pt;mso-wrap-distance-bottom:3.6pt;mso-position-horizontal:absolute;mso-position-horizontal-relative:margin;mso-position-vertical:absolute;mso-position-vertical-relative:text;mso-width-percent:0;mso-height-percent:0;mso-width-relative:margin;mso-height-relative:margin;v-text-anchor:top" o:gfxdata="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" stroked="f">
+                <v:textbox>
+                  <w:txbxContent>
+                    <w:p>
+                      <w:pPr>
+                        <w:jc w:val="left"/>
+                      </w:pPr>
+                      <w:r>
+                        <w:rPr>
+                          <w:szCs w:val="24"/>
+                        </w:rPr>
+                        <w:t>Figure</w:t>
+                      </w:r>
+                      <w:r>
+                        <w:rPr>
+                          <w:szCs w:val="24"/>
+                        </w:rPr>
+                        <w:t xml:space="preserve"> </w:t>
+                      </w:r>
+                      <w:proofErr w:type="gramStart"/>
+                      <w:r>
+                        <w:rPr>
+                          <w:szCs w:val="24"/>
+                        </w:rPr>
+                        <w:t>2.</w:t>
+                      </w:r>
+                      <w:r>
+                        <w:rPr>
+                          <w:szCs w:val="24"/>
+                        </w:rPr>
+                        <w:t>.</w:t>
+                      </w:r>
+                      <w:proofErr w:type="gramEnd"/>
+                      <w:r>
+                        <w:rPr>
+                          <w:szCs w:val="24"/>
+                        </w:rPr>
+                        <w:fldChar w:fldCharType="begin"/>
+                      </w:r>
+                      <w:r>
+                        <w:rPr>
+                          <w:szCs w:val="24"/>
+                        </w:rPr>
+                        <w:instrText xml:space="preserve"> SEQ Şekil \* ARABIC </w:instrText>
+                      </w:r>
+                      <w:r>
+                        <w:rPr>
+                          <w:szCs w:val="24"/>
+                        </w:rPr>
+                        <w:fldChar w:fldCharType="separate"/>
+                      </w:r>
+                      <w:r>
+                        <w:rPr>
+                          <w:szCs w:val="24"/>
+                        </w:rPr>
+                        <w:t>1</w:t>
+                      </w:r>
+                      <w:r>
+                        <w:rPr>
+                          <w:szCs w:val="24"/>
+                        </w:rPr>
+                        <w:fldChar w:fldCharType="end"/>
+                      </w:r>
+                      <w:r>
+                        <w:rPr>
+                          <w:szCs w:val="24"/>
+                        </w:rPr>
+                        <w:t>.</w:t>
+                      </w:r>
+                      <w:r>
+                        <w:rPr>
+                          <w:szCs w:val="24"/>
+                        </w:rPr>
+                        <w:t>2.1.</w:t>
+                      </w:r>
+                      <w:r>
+                        <w:rPr>
+                          <w:szCs w:val="24"/>
+                        </w:rPr>
+                        <w:t>C</w:t>
+                      </w:r>
+                      <w:r>
+                        <w:rPr>
+                          <w:szCs w:val="24"/>
+                        </w:rPr>
+                        <w:t xml:space="preserve">. </w:t>
+                      </w:r>
+                      <w:r>
+                        <w:rPr>
+                          <w:szCs w:val="24"/>
+                        </w:rPr>
+                        <w:t>Login</w:t>
+                      </w:r>
+                      <w:r>
+                        <w:rPr>
+                          <w:szCs w:val="24"/>
+                        </w:rPr>
+                        <w:t xml:space="preserve"> page design</w:t>
+                      </w:r>
+                    </w:p>
+                    <w:p/>
+                  </w:txbxContent>
+                </v:textbox>
+                <w10:wrap anchorx="margin"/>
+              </v:shape>
+            </w:pict>
+          </mc:Fallback>
+        </mc:AlternateContent>
+      </w:r>
+      <w:r>
+        <w:br/>
+      </w:r>
+      <w:r>
+        <w:br/>
+      </w:r>
+      <w:r>
+        <w:br/>
+      </w:r>
+      <w:r>
+        <w:br/>
+      </w:r>
+      <w:r>
+        <w:rPr>
+          <w:noProof/>
+        </w:rPr>
+        <w:lastRenderedPageBreak/>
+        <w:drawing>
+          <wp:anchor distT="0" distB="0" distL="114300" distR="114300" simplePos="0" relativeHeight="251726848" behindDoc="1" locked="0" layoutInCell="1" allowOverlap="1" wp14:anchorId="6F37EA27" wp14:editId="2AB3B78A">
+            <wp:simplePos x="0" y="0"/>
+            <wp:positionH relativeFrom="page">
+              <wp:align>center</wp:align>
+            </wp:positionH>
+            <wp:positionV relativeFrom="paragraph">
+              <wp:posOffset>-1285875</wp:posOffset>
+            </wp:positionV>
+            <wp:extent cx="4765899" cy="3067050"/>
+            <wp:effectExtent l="0" t="0" r="0" b="0"/>
+            <wp:wrapNone/>
+            <wp:docPr id="27" name="Picture 27" descr="Graphical user interface, application&#10;&#10;Description automatically generated"/>
+            <wp:cNvGraphicFramePr>
+              <a:graphicFrameLocks xmlns:a="http://schemas.openxmlformats.org/drawingml/2006/main" noChangeAspect="1"/>
+            </wp:cNvGraphicFramePr>
+            <a:graphic xmlns:a="http://schemas.openxmlformats.org/drawingml/2006/main">
+              <a:graphicData uri="http://schemas.openxmlformats.org/drawingml/2006/picture">
+                <pic:pic xmlns:pic="http://schemas.openxmlformats.org/drawingml/2006/picture">
+                  <pic:nvPicPr>
+                    <pic:cNvPr id="27" name="Picture 27" descr="Graphical user interface, application&#10;&#10;Description automatically generated"/>
+                    <pic:cNvPicPr>
+                      <a:picLocks noChangeAspect="1" noChangeArrowheads="1"/>
+                    </pic:cNvPicPr>
+                  </pic:nvPicPr>
+                  <pic:blipFill rotWithShape="1">
+                    <a:blip r:embed="rId32">
+                      <a:extLst>
+                        <a:ext uri="{28A0092B-C50C-407E-A947-70E740481C1C}">
+                          <a14:useLocalDpi xmlns:a14="http://schemas.microsoft.com/office/drawing/2010/main" val="0"/>
+                        </a:ext>
+                      </a:extLst>
+                    </a:blip>
+                    <a:srcRect l="12043" t="5518" r="11679" b="7163"/>
+                    <a:stretch/>
+                  </pic:blipFill>
+                  <pic:spPr bwMode="auto">
+                    <a:xfrm>
+                      <a:off x="0" y="0"/>
+                      <a:ext cx="4765899" cy="3067050"/>
+                    </a:xfrm>
+                    <a:prstGeom prst="rect">
+                      <a:avLst/>
+                    </a:prstGeom>
+                    <a:noFill/>
+                    <a:ln>
+                      <a:noFill/>
+                    </a:ln>
+                    <a:extLst>
+                      <a:ext uri="{53640926-AAD7-44D8-BBD7-CCE9431645EC}">
+                        <a14:shadowObscured xmlns:a14="http://schemas.microsoft.com/office/drawing/2010/main"/>
+                      </a:ext>
+                    </a:extLst>
+                  </pic:spPr>
+                </pic:pic>
+              </a:graphicData>
+            </a:graphic>
+            <wp14:sizeRelH relativeFrom="page">
+              <wp14:pctWidth>0</wp14:pctWidth>
+            </wp14:sizeRelH>
+            <wp14:sizeRelV relativeFrom="page">
+              <wp14:pctHeight>0</wp14:pctHeight>
+            </wp14:sizeRelV>
+          </wp:anchor>
+        </w:drawing>
+      </w:r>
+      <w:r>
+        <w:br/>
+      </w:r>
+      <w:r>
+        <w:br/>
+      </w:r>
+      <w:r>
+        <w:br/>
+      </w:r>
+      <w:r>
+        <w:br/>
+      </w:r>
+      <w:r>
+        <w:br/>
+      </w:r>
+      <w:r>
+        <w:br/>
+      </w:r>
+      <w:r>
+        <w:br/>
+      </w:r>
+      <w:r>
+        <w:rPr>
+          <w:noProof/>
+        </w:rPr>
+        <mc:AlternateContent>
+          <mc:Choice Requires="wps">
+            <w:drawing>
+              <wp:anchor distT="45720" distB="45720" distL="114300" distR="114300" simplePos="0" relativeHeight="251728896" behindDoc="1" locked="0" layoutInCell="1" allowOverlap="1" wp14:anchorId="57F745F1" wp14:editId="28CCF30E">
+                <wp:simplePos x="0" y="0"/>
+                <wp:positionH relativeFrom="margin">
+                  <wp:posOffset>1038225</wp:posOffset>
+                </wp:positionH>
+                <wp:positionV relativeFrom="paragraph">
+                  <wp:posOffset>1860550</wp:posOffset>
+                </wp:positionV>
+                <wp:extent cx="2781300" cy="295275"/>
+                <wp:effectExtent l="0" t="0" r="0" b="9525"/>
+                <wp:wrapNone/>
+                <wp:docPr id="28" name="Text Box 2"/>
+                <wp:cNvGraphicFramePr>
+                  <a:graphicFrameLocks xmlns:a="http://schemas.openxmlformats.org/drawingml/2006/main"/>
+                </wp:cNvGraphicFramePr>
+                <a:graphic xmlns:a="http://schemas.openxmlformats.org/drawingml/2006/main">
+                  <a:graphicData uri="http://schemas.microsoft.com/office/word/2010/wordprocessingShape">
+                    <wps:wsp>
+                      <wps:cNvSpPr txBox="1">
+                        <a:spLocks noChangeArrowheads="1"/>
+                      </wps:cNvSpPr>
+                      <wps:spPr bwMode="auto">
+                        <a:xfrm>
+                          <a:off x="0" y="0"/>
+                          <a:ext cx="2781300" cy="295275"/>
+                        </a:xfrm>
+                        <a:prstGeom prst="rect">
+                          <a:avLst/>
+                        </a:prstGeom>
+                        <a:solidFill>
+                          <a:srgbClr val="FFFFFF"/>
+                        </a:solidFill>
+                        <a:ln w="9525">
+                          <a:noFill/>
+                          <a:miter lim="800000"/>
+                          <a:headEnd/>
+                          <a:tailEnd/>
+                        </a:ln>
+                      </wps:spPr>
+                      <wps:txbx>
+                        <w:txbxContent>
+                          <w:p>
+                            <w:pPr>
+                              <w:jc w:val="left"/>
+                            </w:pPr>
+                            <w:r>
+                              <w:rPr>
+                                <w:szCs w:val="24"/>
+                              </w:rPr>
+                              <w:t>Figure</w:t>
+                            </w:r>
+                            <w:r>
+                              <w:rPr>
+                                <w:szCs w:val="24"/>
+                              </w:rPr>
+                              <w:t xml:space="preserve"> </w:t>
+                            </w:r>
+                            <w:proofErr w:type="gramStart"/>
+                            <w:r>
+                              <w:rPr>
+                                <w:szCs w:val="24"/>
+                              </w:rPr>
+                              <w:t>2.</w:t>
+                            </w:r>
+                            <w:r>
+                              <w:rPr>
+                                <w:szCs w:val="24"/>
+                              </w:rPr>
+                              <w:t>.</w:t>
+                            </w:r>
+                            <w:proofErr w:type="gramEnd"/>
+                            <w:r>
+                              <w:rPr>
+                                <w:szCs w:val="24"/>
+                              </w:rPr>
+                              <w:fldChar w:fldCharType="begin"/>
+                            </w:r>
+                            <w:r>
+                              <w:rPr>
+                                <w:szCs w:val="24"/>
+                              </w:rPr>
+                              <w:instrText xml:space="preserve"> SEQ Şekil \* ARABIC </w:instrText>
+                            </w:r>
+                            <w:r>
+                              <w:rPr>
+                                <w:szCs w:val="24"/>
+                              </w:rPr>
+                              <w:fldChar w:fldCharType="separate"/>
+                            </w:r>
+                            <w:r>
+                              <w:rPr>
+                                <w:szCs w:val="24"/>
+                              </w:rPr>
+                              <w:t>1</w:t>
+                            </w:r>
+                            <w:r>
+                              <w:rPr>
+                                <w:szCs w:val="24"/>
+                              </w:rPr>
+                              <w:fldChar w:fldCharType="end"/>
+                            </w:r>
+                            <w:r>
+                              <w:rPr>
+                                <w:szCs w:val="24"/>
+                              </w:rPr>
+                              <w:t>.</w:t>
+                            </w:r>
+                            <w:r>
+                              <w:rPr>
+                                <w:szCs w:val="24"/>
+                              </w:rPr>
+                              <w:t>2.1.</w:t>
+                            </w:r>
+                            <w:r>
+                              <w:rPr>
+                                <w:szCs w:val="24"/>
+                              </w:rPr>
+                              <w:t>D</w:t>
+                            </w:r>
+                            <w:r>
+                              <w:rPr>
+                                <w:szCs w:val="24"/>
+                              </w:rPr>
+                              <w:t xml:space="preserve">. </w:t>
+                            </w:r>
+                            <w:r>
+                              <w:rPr>
+                                <w:szCs w:val="24"/>
+                              </w:rPr>
+                              <w:t>Register</w:t>
+                            </w:r>
+                            <w:r>
+                              <w:rPr>
+                                <w:szCs w:val="24"/>
+                              </w:rPr>
+                              <w:t xml:space="preserve"> </w:t>
+                            </w:r>
+                            <w:r>
+                              <w:rPr>
+                                <w:szCs w:val="24"/>
+                              </w:rPr>
+                              <w:t>pet</w:t>
+                            </w:r>
+                            <w:r>
+                              <w:rPr>
+                                <w:szCs w:val="24"/>
+                              </w:rPr>
+                              <w:t xml:space="preserve"> design</w:t>
+                            </w:r>
+                          </w:p>
+                          <w:p/>
+                        </w:txbxContent>
+                      </wps:txbx>
+                      <wps:bodyPr rot="0" vert="horz" wrap="square" lIns="91440" tIns="45720" rIns="91440" bIns="45720" anchor="t" anchorCtr="0">
+                        <a:noAutofit/>
+                      </wps:bodyPr>
+                    </wps:wsp>
+                  </a:graphicData>
+                </a:graphic>
+                <wp14:sizeRelH relativeFrom="margin">
+                  <wp14:pctWidth>0</wp14:pctWidth>
+                </wp14:sizeRelH>
+                <wp14:sizeRelV relativeFrom="margin">
+                  <wp14:pctHeight>0</wp14:pctHeight>
+                </wp14:sizeRelV>
+              </wp:anchor>
+            </w:drawing>
+          </mc:Choice>
+          <mc:Fallback>
+            <w:pict>
+              <v:shape w14:anchorId="57F745F1" id="_x0000_s1030" type="#_x0000_t202" style="position:absolute;left:0;text-align:left;margin-left:81.75pt;margin-top:146.5pt;width:219pt;height:23.25pt;z-index:-251587584;visibility:visible;mso-wrap-style:square;mso-width-percent:0;mso-height-percent:0;mso-wrap-distance-left:9pt;mso-wrap-distance-top:3.6pt;mso-wrap-distance-right:9pt;mso-wrap-distance-bottom:3.6pt;mso-position-horizontal:absolute;mso-position-horizontal-relative:margin;mso-position-vertical:absolute;mso-position-vertical-relative:text;mso-width-percent:0;mso-height-percent:0;mso-width-relative:margin;mso-height-relative:margin;v-text-anchor:top" o:gfxdata="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" stroked="f">
+                <v:textbox>
+                  <w:txbxContent>
+                    <w:p>
+                      <w:pPr>
+                        <w:jc w:val="left"/>
+                      </w:pPr>
+                      <w:r>
+                        <w:rPr>
+                          <w:szCs w:val="24"/>
+                        </w:rPr>
+                        <w:t>Figure</w:t>
+                      </w:r>
+                      <w:r>
+                        <w:rPr>
+                          <w:szCs w:val="24"/>
+                        </w:rPr>
+                        <w:t xml:space="preserve"> </w:t>
+                      </w:r>
+                      <w:proofErr w:type="gramStart"/>
+                      <w:r>
+                        <w:rPr>
+                          <w:szCs w:val="24"/>
+                        </w:rPr>
+                        <w:t>2.</w:t>
+                      </w:r>
+                      <w:r>
+                        <w:rPr>
+                          <w:szCs w:val="24"/>
+                        </w:rPr>
+                        <w:t>.</w:t>
+                      </w:r>
+                      <w:proofErr w:type="gramEnd"/>
+                      <w:r>
+                        <w:rPr>
+                          <w:szCs w:val="24"/>
+                        </w:rPr>
+                        <w:fldChar w:fldCharType="begin"/>
+                      </w:r>
+                      <w:r>
+                        <w:rPr>
+                          <w:szCs w:val="24"/>
+                        </w:rPr>
+                        <w:instrText xml:space="preserve"> SEQ Şekil \* ARABIC </w:instrText>
+                      </w:r>
+                      <w:r>
+                        <w:rPr>
+                          <w:szCs w:val="24"/>
+                        </w:rPr>
+                        <w:fldChar w:fldCharType="separate"/>
+                      </w:r>
+                      <w:r>
+                        <w:rPr>
+                          <w:szCs w:val="24"/>
+                        </w:rPr>
+                        <w:t>1</w:t>
+                      </w:r>
+                      <w:r>
+                        <w:rPr>
+                          <w:szCs w:val="24"/>
+                        </w:rPr>
+                        <w:fldChar w:fldCharType="end"/>
+                      </w:r>
+                      <w:r>
+                        <w:rPr>
+                          <w:szCs w:val="24"/>
+                        </w:rPr>
+                        <w:t>.</w:t>
+                      </w:r>
+                      <w:r>
+                        <w:rPr>
+                          <w:szCs w:val="24"/>
+                        </w:rPr>
+                        <w:t>2.1.</w:t>
+                      </w:r>
+                      <w:r>
+                        <w:rPr>
+                          <w:szCs w:val="24"/>
+                        </w:rPr>
+                        <w:t>D</w:t>
+                      </w:r>
+                      <w:r>
+                        <w:rPr>
+                          <w:szCs w:val="24"/>
+                        </w:rPr>
+                        <w:t xml:space="preserve">. </w:t>
+                      </w:r>
+                      <w:r>
+                        <w:rPr>
+                          <w:szCs w:val="24"/>
+                        </w:rPr>
+                        <w:t>Register</w:t>
+                      </w:r>
+                      <w:r>
+                        <w:rPr>
+                          <w:szCs w:val="24"/>
+                        </w:rPr>
+                        <w:t xml:space="preserve"> </w:t>
+                      </w:r>
+                      <w:r>
+                        <w:rPr>
+                          <w:szCs w:val="24"/>
+                        </w:rPr>
+                        <w:t>pet</w:t>
+                      </w:r>
+                      <w:r>
+                        <w:rPr>
+                          <w:szCs w:val="24"/>
+                        </w:rPr>
+                        <w:t xml:space="preserve"> design</w:t>
+                      </w:r>
+                    </w:p>
+                    <w:p/>
+                  </w:txbxContent>
+                </v:textbox>
+                <w10:wrap anchorx="margin"/>
+              </v:shape>
+            </w:pict>
+          </mc:Fallback>
+        </mc:AlternateContent>
+      </w:r>
+      <w:r>
+        <w:br/>
+      </w:r>
+      <w:r>
+        <w:br/>
       </w:r>
     </w:p>
     <w:p>
@@ -9628,17 +13287,9 @@
         <w:ind w:left="284" w:hanging="284"/>
       </w:pPr>
       <w:r>
-        <w:t xml:space="preserve"> Vet </w:t>
-      </w:r>
-      <w:proofErr w:type="spellStart"/>
-      <w:r>
-        <w:t>Randevu</w:t>
-      </w:r>
-      <w:proofErr w:type="spellEnd"/>
-      <w:r>
-        <w:t xml:space="preserve"> </w:t>
-      </w:r>
-      <w:hyperlink r:id="rId23" w:history="1">
+        <w:t xml:space="preserve"> Vet Randevu </w:t>
+      </w:r>
+      <w:hyperlink r:id="rId33" w:history="1">
         <w:r>
           <w:rPr>
             <w:rStyle w:val="Hyperlink"/>
@@ -9690,7 +13341,7 @@
         </w:rPr>
         <w:t xml:space="preserve"> </w:t>
       </w:r>
-      <w:hyperlink r:id="rId24" w:history="1">
+      <w:hyperlink r:id="rId34" w:history="1">
         <w:r>
           <w:rPr>
             <w:rStyle w:val="Hyperlink"/>
@@ -9703,26 +13354,22 @@
       <w:pPr>
         <w:ind w:firstLine="284"/>
       </w:pPr>
-      <w:proofErr w:type="spellStart"/>
       <w:r>
         <w:t>Hayvan</w:t>
       </w:r>
-      <w:proofErr w:type="spellEnd"/>
       <w:r>
         <w:t xml:space="preserve"> </w:t>
       </w:r>
-      <w:proofErr w:type="spellStart"/>
       <w:r>
         <w:t>Hastanes</w:t>
       </w:r>
       <w:r>
         <w:t>i</w:t>
       </w:r>
-      <w:proofErr w:type="spellEnd"/>
       <w:r>
         <w:tab/>
       </w:r>
-      <w:hyperlink r:id="rId25" w:history="1">
+      <w:hyperlink r:id="rId35" w:history="1">
         <w:r>
           <w:rPr>
             <w:rStyle w:val="Hyperlink"/>
@@ -9760,7 +13407,7 @@
         </w:rPr>
         <w:t xml:space="preserve"> </w:t>
       </w:r>
-      <w:hyperlink r:id="rId26" w:history="1">
+      <w:hyperlink r:id="rId36" w:history="1">
         <w:r>
           <w:rPr>
             <w:rStyle w:val="Hyperlink"/>
@@ -9776,7 +13423,7 @@
       <w:r>
         <w:t xml:space="preserve">Vet Dentist Istanbul  </w:t>
       </w:r>
-      <w:hyperlink r:id="rId27" w:history="1">
+      <w:hyperlink r:id="rId37" w:history="1">
         <w:r>
           <w:rPr>
             <w:rStyle w:val="Hyperlink"/>
@@ -9804,17 +13451,9 @@
         <w:ind w:left="284" w:hanging="284"/>
       </w:pPr>
       <w:r>
-        <w:t xml:space="preserve">Vet </w:t>
-      </w:r>
-      <w:proofErr w:type="spellStart"/>
-      <w:r>
-        <w:t>Randevu</w:t>
-      </w:r>
-      <w:proofErr w:type="spellEnd"/>
-      <w:r>
-        <w:t xml:space="preserve"> </w:t>
-      </w:r>
-      <w:hyperlink r:id="rId28" w:history="1">
+        <w:t xml:space="preserve">Vet Randevu </w:t>
+      </w:r>
+      <w:hyperlink r:id="rId38" w:history="1">
         <w:r>
           <w:rPr>
             <w:rStyle w:val="Hyperlink"/>
@@ -9850,39 +13489,21 @@
         <w:spacing w:line="240" w:lineRule="auto"/>
         <w:ind w:left="284" w:hanging="284"/>
       </w:pPr>
-      <w:proofErr w:type="spellStart"/>
-      <w:r>
-        <w:t>Sahibim</w:t>
-      </w:r>
-      <w:proofErr w:type="spellEnd"/>
+      <w:r>
+        <w:t xml:space="preserve">Sahibim olur </w:t>
+      </w:r>
+      <w:proofErr w:type="gramStart"/>
+      <w:r>
+        <w:t xml:space="preserve">musun </w:t>
+      </w:r>
+      <w:r>
+        <w:t>,</w:t>
+      </w:r>
+      <w:proofErr w:type="gramEnd"/>
       <w:r>
         <w:t xml:space="preserve"> </w:t>
       </w:r>
-      <w:proofErr w:type="spellStart"/>
-      <w:r>
-        <w:t>olur</w:t>
-      </w:r>
-      <w:proofErr w:type="spellEnd"/>
-      <w:r>
-        <w:t xml:space="preserve"> </w:t>
-      </w:r>
-      <w:proofErr w:type="spellStart"/>
-      <w:proofErr w:type="gramStart"/>
-      <w:r>
-        <w:t>musun</w:t>
-      </w:r>
-      <w:proofErr w:type="spellEnd"/>
-      <w:r>
-        <w:t xml:space="preserve"> </w:t>
-      </w:r>
-      <w:r>
-        <w:t>,</w:t>
-      </w:r>
-      <w:proofErr w:type="gramEnd"/>
-      <w:r>
-        <w:t xml:space="preserve"> </w:t>
-      </w:r>
-      <w:hyperlink r:id="rId29" w:history="1">
+      <w:hyperlink r:id="rId39" w:history="1">
         <w:r>
           <w:rPr>
             <w:rStyle w:val="Hyperlink"/>
@@ -9903,7 +13524,7 @@
       <w:r>
         <w:t xml:space="preserve">Pet Surfer </w:t>
       </w:r>
-      <w:hyperlink r:id="rId30" w:history="1">
+      <w:hyperlink r:id="rId40" w:history="1">
         <w:r>
           <w:rPr>
             <w:rStyle w:val="Hyperlink"/>
@@ -9948,7 +13569,7 @@
       <w:r>
         <w:t xml:space="preserve"> </w:t>
       </w:r>
-      <w:hyperlink r:id="rId31" w:history="1">
+      <w:hyperlink r:id="rId41" w:history="1">
         <w:r>
           <w:rPr>
             <w:rStyle w:val="Hyperlink"/>
@@ -9966,15 +13587,10 @@
         <w:spacing w:line="240" w:lineRule="auto"/>
         <w:ind w:left="284"/>
       </w:pPr>
-      <w:proofErr w:type="spellStart"/>
-      <w:r>
-        <w:t>Petzz</w:t>
-      </w:r>
-      <w:proofErr w:type="spellEnd"/>
-      <w:r>
-        <w:t xml:space="preserve"> Shop </w:t>
-      </w:r>
-      <w:hyperlink r:id="rId32" w:history="1">
+      <w:r>
+        <w:t xml:space="preserve">Petzz Shop </w:t>
+      </w:r>
+      <w:hyperlink r:id="rId42" w:history="1">
         <w:r>
           <w:rPr>
             <w:rStyle w:val="Hyperlink"/>
@@ -9996,25 +13612,9 @@
         </w:rPr>
       </w:pPr>
       <w:r>
-        <w:t xml:space="preserve"> </w:t>
-      </w:r>
-      <w:proofErr w:type="spellStart"/>
-      <w:r>
-        <w:t>Ilan</w:t>
-      </w:r>
-      <w:proofErr w:type="spellEnd"/>
-      <w:r>
-        <w:t xml:space="preserve"> </w:t>
-      </w:r>
-      <w:proofErr w:type="spellStart"/>
-      <w:r>
-        <w:t>Kimden</w:t>
-      </w:r>
-      <w:proofErr w:type="spellEnd"/>
-      <w:r>
-        <w:t xml:space="preserve"> </w:t>
-      </w:r>
-      <w:hyperlink r:id="rId33" w:history="1">
+        <w:t xml:space="preserve"> Ilan Kimden </w:t>
+      </w:r>
+      <w:hyperlink r:id="rId43" w:history="1">
         <w:r>
           <w:rPr>
             <w:rStyle w:val="Hyperlink"/>
@@ -10061,7 +13661,7 @@
       <w:r>
         <w:t xml:space="preserve"> </w:t>
       </w:r>
-      <w:hyperlink r:id="rId34" w:anchor=":~:text=Scrum%20is%20an%20agile%20development,the%20development%20of%20the%20project." w:history="1">
+      <w:hyperlink r:id="rId44" w:anchor=":~:text=Scrum%20is%20an%20agile%20development,the%20development%20of%20the%20project." w:history="1">
         <w:r>
           <w:rPr>
             <w:rStyle w:val="Hyperlink"/>
@@ -10093,7 +13693,7 @@
           <w:docGrid w:linePitch="360"/>
         </w:sectPr>
       </w:pPr>
-      <w:hyperlink r:id="rId35" w:history="1">
+      <w:hyperlink r:id="rId45" w:history="1">
         <w:r>
           <w:rPr>
             <w:rStyle w:val="Hyperlink"/>

</xml_diff>